<commit_message>
added class diagram for Player related classes (directly/indirectly)
</commit_message>
<xml_diff>
--- a/docs/Class diagram.docx
+++ b/docs/Class diagram.docx
@@ -6,13 +6,8 @@
       <w:r>
         <w:t xml:space="preserve">Class diagram – </w:t>
       </w:r>
-      <w:proofErr w:type="gramStart"/>
       <w:r>
-        <w:t>dinosaurs</w:t>
-      </w:r>
-      <w:proofErr w:type="gramEnd"/>
-      <w:r>
-        <w:t xml:space="preserve"> package</w:t>
+        <w:t>dinosaurs package</w:t>
       </w:r>
     </w:p>
     <w:p>
@@ -186,6 +181,198 @@
       </w:r>
     </w:p>
     <w:p/>
+    <w:p/>
+    <w:p/>
+    <w:p/>
+    <w:p/>
+    <w:p/>
+    <w:p/>
+    <w:p/>
+    <w:p/>
+    <w:p/>
+    <w:p/>
+    <w:p/>
+    <w:p/>
+    <w:p/>
+    <w:p/>
+    <w:p/>
+    <w:p/>
+    <w:p/>
+    <w:p>
+      <w:r>
+        <w:lastRenderedPageBreak/>
+        <w:t xml:space="preserve">Next Page </w:t>
+      </w:r>
+    </w:p>
+    <w:p>
+      <w:r>
+        <w:rPr>
+          <w:noProof/>
+        </w:rPr>
+        <mc:AlternateContent>
+          <mc:Choice Requires="wps">
+            <w:drawing>
+              <wp:anchor distT="0" distB="0" distL="114300" distR="114300" simplePos="0" relativeHeight="251660288" behindDoc="0" locked="0" layoutInCell="1" allowOverlap="1" wp14:anchorId="6A18CEA8" wp14:editId="492C7E77">
+                <wp:simplePos x="0" y="0"/>
+                <wp:positionH relativeFrom="column">
+                  <wp:posOffset>110836</wp:posOffset>
+                </wp:positionH>
+                <wp:positionV relativeFrom="paragraph">
+                  <wp:posOffset>143741</wp:posOffset>
+                </wp:positionV>
+                <wp:extent cx="318655" cy="353291"/>
+                <wp:effectExtent l="19050" t="0" r="24765" b="46990"/>
+                <wp:wrapNone/>
+                <wp:docPr id="4" name="Arrow: Down 4"/>
+                <wp:cNvGraphicFramePr/>
+                <a:graphic xmlns:a="http://schemas.openxmlformats.org/drawingml/2006/main">
+                  <a:graphicData uri="http://schemas.microsoft.com/office/word/2010/wordprocessingShape">
+                    <wps:wsp>
+                      <wps:cNvSpPr/>
+                      <wps:spPr>
+                        <a:xfrm>
+                          <a:off x="0" y="0"/>
+                          <a:ext cx="318655" cy="353291"/>
+                        </a:xfrm>
+                        <a:prstGeom prst="downArrow">
+                          <a:avLst/>
+                        </a:prstGeom>
+                      </wps:spPr>
+                      <wps:style>
+                        <a:lnRef idx="2">
+                          <a:schemeClr val="accent1">
+                            <a:shade val="50000"/>
+                          </a:schemeClr>
+                        </a:lnRef>
+                        <a:fillRef idx="1">
+                          <a:schemeClr val="accent1"/>
+                        </a:fillRef>
+                        <a:effectRef idx="0">
+                          <a:schemeClr val="accent1"/>
+                        </a:effectRef>
+                        <a:fontRef idx="minor">
+                          <a:schemeClr val="lt1"/>
+                        </a:fontRef>
+                      </wps:style>
+                      <wps:bodyPr rot="0" spcFirstLastPara="0" vertOverflow="overflow" horzOverflow="overflow" vert="horz" wrap="square" lIns="91440" tIns="45720" rIns="91440" bIns="45720" numCol="1" spcCol="0" rtlCol="0" fromWordArt="0" anchor="ctr" anchorCtr="0" forceAA="0" compatLnSpc="1">
+                        <a:prstTxWarp prst="textNoShape">
+                          <a:avLst/>
+                        </a:prstTxWarp>
+                        <a:noAutofit/>
+                      </wps:bodyPr>
+                    </wps:wsp>
+                  </a:graphicData>
+                </a:graphic>
+              </wp:anchor>
+            </w:drawing>
+          </mc:Choice>
+          <mc:Fallback>
+            <w:pict>
+              <v:shapetype w14:anchorId="54F2FC9C" id="_x0000_t67" coordsize="21600,21600" o:spt="67" adj="16200,5400" path="m0@0l@1@0@1,0@2,0@2@0,21600@0,10800,21600xe">
+                <v:stroke joinstyle="miter"/>
+                <v:formulas>
+                  <v:f eqn="val #0"/>
+                  <v:f eqn="val #1"/>
+                  <v:f eqn="sum height 0 #1"/>
+                  <v:f eqn="sum 10800 0 #1"/>
+                  <v:f eqn="sum width 0 #0"/>
+                  <v:f eqn="prod @4 @3 10800"/>
+                  <v:f eqn="sum width 0 @5"/>
+                </v:formulas>
+                <v:path o:connecttype="custom" o:connectlocs="10800,0;0,@0;10800,21600;21600,@0" o:connectangles="270,180,90,0" textboxrect="@1,0,@2,@6"/>
+                <v:handles>
+                  <v:h position="#1,#0" xrange="0,10800" yrange="0,21600"/>
+                </v:handles>
+              </v:shapetype>
+              <v:shape id="Arrow: Down 4" o:spid="_x0000_s1026" type="#_x0000_t67" style="position:absolute;margin-left:8.75pt;margin-top:11.3pt;width:25.1pt;height:27.8pt;z-index:251660288;visibility:visible;mso-wrap-style:square;mso-wrap-distance-left:9pt;mso-wrap-distance-top:0;mso-wrap-distance-right:9pt;mso-wrap-distance-bottom:0;mso-position-horizontal:absolute;mso-position-horizontal-relative:text;mso-position-vertical:absolute;mso-position-vertical-relative:text;v-text-anchor:middle" o:gfxdata="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" adj="11859" fillcolor="#4472c4 [3204]" strokecolor="#1f3763 [1604]" strokeweight="1pt"/>
+            </w:pict>
+          </mc:Fallback>
+        </mc:AlternateContent>
+      </w:r>
+    </w:p>
+    <w:p/>
+    <w:p/>
+    <w:p/>
+    <w:p/>
+    <w:p/>
+    <w:p/>
+    <w:p/>
+    <w:p/>
+    <w:p/>
+    <w:p/>
+    <w:p/>
+    <w:p/>
+    <w:p/>
+    <w:p/>
+    <w:p/>
+    <w:p/>
+    <w:p>
+      <w:pPr>
+        <w:jc w:val="center"/>
+      </w:pPr>
+    </w:p>
+    <w:p>
+      <w:pPr>
+        <w:jc w:val="center"/>
+      </w:pPr>
+    </w:p>
+    <w:p>
+      <w:r>
+        <w:lastRenderedPageBreak/>
+        <w:t>Class diagram – Player class, EcoPoints Class, FoodType class, actions package, environment package, vendingmachine package</w:t>
+      </w:r>
+    </w:p>
+    <w:p>
+      <w:pPr>
+        <w:jc w:val="center"/>
+      </w:pPr>
+      <w:r>
+        <w:rPr>
+          <w:noProof/>
+        </w:rPr>
+        <w:drawing>
+          <wp:inline distT="0" distB="0" distL="0" distR="0" wp14:anchorId="4B07DF1D" wp14:editId="47AFA42C">
+            <wp:extent cx="7474527" cy="5425440"/>
+            <wp:effectExtent l="0" t="0" r="0" b="3810"/>
+            <wp:docPr id="5" name="Picture 5"/>
+            <wp:cNvGraphicFramePr>
+              <a:graphicFrameLocks xmlns:a="http://schemas.openxmlformats.org/drawingml/2006/main" noChangeAspect="1"/>
+            </wp:cNvGraphicFramePr>
+            <a:graphic xmlns:a="http://schemas.openxmlformats.org/drawingml/2006/main">
+              <a:graphicData uri="http://schemas.openxmlformats.org/drawingml/2006/picture">
+                <pic:pic xmlns:pic="http://schemas.openxmlformats.org/drawingml/2006/picture">
+                  <pic:nvPicPr>
+                    <pic:cNvPr id="5" name="Picture 5"/>
+                    <pic:cNvPicPr/>
+                  </pic:nvPicPr>
+                  <pic:blipFill>
+                    <a:blip r:embed="rId6">
+                      <a:extLst>
+                        <a:ext uri="{28A0092B-C50C-407E-A947-70E740481C1C}">
+                          <a14:useLocalDpi xmlns:a14="http://schemas.microsoft.com/office/drawing/2010/main" val="0"/>
+                        </a:ext>
+                      </a:extLst>
+                    </a:blip>
+                    <a:stretch>
+                      <a:fillRect/>
+                    </a:stretch>
+                  </pic:blipFill>
+                  <pic:spPr>
+                    <a:xfrm>
+                      <a:off x="0" y="0"/>
+                      <a:ext cx="7497891" cy="5442399"/>
+                    </a:xfrm>
+                    <a:prstGeom prst="rect">
+                      <a:avLst/>
+                    </a:prstGeom>
+                  </pic:spPr>
+                </pic:pic>
+              </a:graphicData>
+            </a:graphic>
+          </wp:inline>
+        </w:drawing>
+      </w:r>
+    </w:p>
     <w:sectPr>
       <w:pgSz w:w="16838" w:h="11906" w:orient="landscape"/>
       <w:pgMar w:top="1440" w:right="1440" w:bottom="1440" w:left="1440" w:header="708" w:footer="708" w:gutter="0"/>

</xml_diff>

<commit_message>
updated Player related class diagram with multiplicities, stereotypes
</commit_message>
<xml_diff>
--- a/docs/Class diagram.docx
+++ b/docs/Class diagram.docx
@@ -6,8 +6,13 @@
       <w:r>
         <w:t xml:space="preserve">Class diagram – </w:t>
       </w:r>
-      <w:r>
-        <w:t>dinosaurs package</w:t>
+      <w:proofErr w:type="gramStart"/>
+      <w:r>
+        <w:t>dinosaurs</w:t>
+      </w:r>
+      <w:proofErr w:type="gramEnd"/>
+      <w:r>
+        <w:t xml:space="preserve"> package</w:t>
       </w:r>
     </w:p>
     <w:p>
@@ -319,7 +324,31 @@
     <w:p>
       <w:r>
         <w:lastRenderedPageBreak/>
-        <w:t>Class diagram – Player class, EcoPoints Class, FoodType class, actions package, environment package, vendingmachine package</w:t>
+        <w:t xml:space="preserve">Class diagram – Player class, </w:t>
+      </w:r>
+      <w:proofErr w:type="spellStart"/>
+      <w:r>
+        <w:t>EcoPoints</w:t>
+      </w:r>
+      <w:proofErr w:type="spellEnd"/>
+      <w:r>
+        <w:t xml:space="preserve"> Class, </w:t>
+      </w:r>
+      <w:proofErr w:type="spellStart"/>
+      <w:r>
+        <w:t>FoodType</w:t>
+      </w:r>
+      <w:proofErr w:type="spellEnd"/>
+      <w:r>
+        <w:t xml:space="preserve"> class, actions package, environment package, </w:t>
+      </w:r>
+      <w:proofErr w:type="spellStart"/>
+      <w:r>
+        <w:t>vendingmachine</w:t>
+      </w:r>
+      <w:proofErr w:type="spellEnd"/>
+      <w:r>
+        <w:t xml:space="preserve"> package</w:t>
       </w:r>
     </w:p>
     <w:p>
@@ -331,10 +360,10 @@
           <w:noProof/>
         </w:rPr>
         <w:drawing>
-          <wp:inline distT="0" distB="0" distL="0" distR="0" wp14:anchorId="4B07DF1D" wp14:editId="47AFA42C">
-            <wp:extent cx="7474527" cy="5425440"/>
-            <wp:effectExtent l="0" t="0" r="0" b="3810"/>
-            <wp:docPr id="5" name="Picture 5"/>
+          <wp:inline distT="0" distB="0" distL="0" distR="0" wp14:anchorId="54C8EFBA" wp14:editId="1DC11B8A">
+            <wp:extent cx="7213538" cy="5359400"/>
+            <wp:effectExtent l="0" t="0" r="6985" b="0"/>
+            <wp:docPr id="3" name="Picture 3"/>
             <wp:cNvGraphicFramePr>
               <a:graphicFrameLocks xmlns:a="http://schemas.openxmlformats.org/drawingml/2006/main" noChangeAspect="1"/>
             </wp:cNvGraphicFramePr>
@@ -342,7 +371,7 @@
               <a:graphicData uri="http://schemas.openxmlformats.org/drawingml/2006/picture">
                 <pic:pic xmlns:pic="http://schemas.openxmlformats.org/drawingml/2006/picture">
                   <pic:nvPicPr>
-                    <pic:cNvPr id="5" name="Picture 5"/>
+                    <pic:cNvPr id="3" name="Picture 3"/>
                     <pic:cNvPicPr/>
                   </pic:nvPicPr>
                   <pic:blipFill>
@@ -360,7 +389,7 @@
                   <pic:spPr>
                     <a:xfrm>
                       <a:off x="0" y="0"/>
-                      <a:ext cx="7497891" cy="5442399"/>
+                      <a:ext cx="7222741" cy="5366237"/>
                     </a:xfrm>
                     <a:prstGeom prst="rect">
                       <a:avLst/>

</xml_diff>

<commit_message>
Updated Class diagram.docx with Corpse, FeedingAction and FeedingBehaviour class diagrams
</commit_message>
<xml_diff>
--- a/docs/Class diagram.docx
+++ b/docs/Class diagram.docx
@@ -401,6 +401,304 @@
           </wp:inline>
         </w:drawing>
       </w:r>
+    </w:p>
+    <w:p>
+      <w:pPr>
+        <w:rPr>
+          <w:b/>
+          <w:bCs/>
+        </w:rPr>
+      </w:pPr>
+      <w:r>
+        <w:rPr>
+          <w:b/>
+          <w:bCs/>
+          <w:noProof/>
+        </w:rPr>
+        <w:lastRenderedPageBreak/>
+        <w:drawing>
+          <wp:anchor distT="0" distB="0" distL="114300" distR="114300" simplePos="0" relativeHeight="251661312" behindDoc="0" locked="0" layoutInCell="1" allowOverlap="1" wp14:anchorId="05371D58" wp14:editId="1C31DD2A">
+            <wp:simplePos x="0" y="0"/>
+            <wp:positionH relativeFrom="column">
+              <wp:posOffset>890833</wp:posOffset>
+            </wp:positionH>
+            <wp:positionV relativeFrom="paragraph">
+              <wp:posOffset>451412</wp:posOffset>
+            </wp:positionV>
+            <wp:extent cx="6771005" cy="4774565"/>
+            <wp:effectExtent l="0" t="0" r="0" b="6985"/>
+            <wp:wrapNone/>
+            <wp:docPr id="5" name="Picture 5"/>
+            <wp:cNvGraphicFramePr>
+              <a:graphicFrameLocks xmlns:a="http://schemas.openxmlformats.org/drawingml/2006/main" noChangeAspect="1"/>
+            </wp:cNvGraphicFramePr>
+            <a:graphic xmlns:a="http://schemas.openxmlformats.org/drawingml/2006/main">
+              <a:graphicData uri="http://schemas.openxmlformats.org/drawingml/2006/picture">
+                <pic:pic xmlns:pic="http://schemas.openxmlformats.org/drawingml/2006/picture">
+                  <pic:nvPicPr>
+                    <pic:cNvPr id="0" name="Picture 1"/>
+                    <pic:cNvPicPr>
+                      <a:picLocks noChangeAspect="1" noChangeArrowheads="1"/>
+                    </pic:cNvPicPr>
+                  </pic:nvPicPr>
+                  <pic:blipFill>
+                    <a:blip r:embed="rId7">
+                      <a:extLst>
+                        <a:ext uri="{28A0092B-C50C-407E-A947-70E740481C1C}">
+                          <a14:useLocalDpi xmlns:a14="http://schemas.microsoft.com/office/drawing/2010/main" val="0"/>
+                        </a:ext>
+                      </a:extLst>
+                    </a:blip>
+                    <a:srcRect/>
+                    <a:stretch>
+                      <a:fillRect/>
+                    </a:stretch>
+                  </pic:blipFill>
+                  <pic:spPr bwMode="auto">
+                    <a:xfrm>
+                      <a:off x="0" y="0"/>
+                      <a:ext cx="6771005" cy="4774565"/>
+                    </a:xfrm>
+                    <a:prstGeom prst="rect">
+                      <a:avLst/>
+                    </a:prstGeom>
+                    <a:noFill/>
+                    <a:ln>
+                      <a:noFill/>
+                    </a:ln>
+                  </pic:spPr>
+                </pic:pic>
+              </a:graphicData>
+            </a:graphic>
+          </wp:anchor>
+        </w:drawing>
+      </w:r>
+      <w:r>
+        <w:rPr>
+          <w:b/>
+          <w:bCs/>
+        </w:rPr>
+        <w:t xml:space="preserve">Class Diagram – </w:t>
+      </w:r>
+      <w:proofErr w:type="spellStart"/>
+      <w:r>
+        <w:rPr>
+          <w:b/>
+          <w:bCs/>
+        </w:rPr>
+        <w:t>AttackAction</w:t>
+      </w:r>
+      <w:proofErr w:type="spellEnd"/>
+      <w:r>
+        <w:rPr>
+          <w:b/>
+          <w:bCs/>
+        </w:rPr>
+        <w:t>, Corpse</w:t>
+      </w:r>
+    </w:p>
+    <w:p/>
+    <w:p/>
+    <w:p/>
+    <w:p/>
+    <w:p/>
+    <w:p/>
+    <w:p/>
+    <w:p/>
+    <w:p/>
+    <w:p/>
+    <w:p>
+      <w:pPr>
+        <w:rPr>
+          <w:b/>
+          <w:bCs/>
+        </w:rPr>
+      </w:pPr>
+    </w:p>
+    <w:p>
+      <w:pPr>
+        <w:tabs>
+          <w:tab w:val="left" w:pos="1258"/>
+        </w:tabs>
+      </w:pPr>
+      <w:r>
+        <w:tab/>
+      </w:r>
+    </w:p>
+    <w:p>
+      <w:pPr>
+        <w:tabs>
+          <w:tab w:val="left" w:pos="1258"/>
+        </w:tabs>
+      </w:pPr>
+    </w:p>
+    <w:p>
+      <w:pPr>
+        <w:tabs>
+          <w:tab w:val="left" w:pos="1258"/>
+        </w:tabs>
+      </w:pPr>
+    </w:p>
+    <w:p>
+      <w:pPr>
+        <w:tabs>
+          <w:tab w:val="left" w:pos="1258"/>
+        </w:tabs>
+      </w:pPr>
+    </w:p>
+    <w:p>
+      <w:pPr>
+        <w:tabs>
+          <w:tab w:val="left" w:pos="1258"/>
+        </w:tabs>
+      </w:pPr>
+    </w:p>
+    <w:p>
+      <w:pPr>
+        <w:tabs>
+          <w:tab w:val="left" w:pos="1258"/>
+        </w:tabs>
+      </w:pPr>
+    </w:p>
+    <w:p>
+      <w:pPr>
+        <w:tabs>
+          <w:tab w:val="left" w:pos="1258"/>
+        </w:tabs>
+      </w:pPr>
+    </w:p>
+    <w:p>
+      <w:pPr>
+        <w:tabs>
+          <w:tab w:val="left" w:pos="1258"/>
+        </w:tabs>
+      </w:pPr>
+    </w:p>
+    <w:p>
+      <w:pPr>
+        <w:rPr>
+          <w:b/>
+          <w:bCs/>
+        </w:rPr>
+      </w:pPr>
+      <w:r>
+        <w:rPr>
+          <w:b/>
+          <w:bCs/>
+        </w:rPr>
+        <w:lastRenderedPageBreak/>
+        <w:t>Cla</w:t>
+      </w:r>
+      <w:r>
+        <w:rPr>
+          <w:b/>
+          <w:bCs/>
+        </w:rPr>
+        <w:t xml:space="preserve">ss Diagram – </w:t>
+      </w:r>
+      <w:proofErr w:type="spellStart"/>
+      <w:r>
+        <w:rPr>
+          <w:b/>
+          <w:bCs/>
+        </w:rPr>
+        <w:t>FeedingAction</w:t>
+      </w:r>
+      <w:proofErr w:type="spellEnd"/>
+      <w:r>
+        <w:rPr>
+          <w:b/>
+          <w:bCs/>
+        </w:rPr>
+        <w:t xml:space="preserve">, </w:t>
+      </w:r>
+      <w:proofErr w:type="spellStart"/>
+      <w:r>
+        <w:rPr>
+          <w:b/>
+          <w:bCs/>
+        </w:rPr>
+        <w:t>FeedingBehaviour</w:t>
+      </w:r>
+      <w:proofErr w:type="spellEnd"/>
+    </w:p>
+    <w:p>
+      <w:pPr>
+        <w:rPr>
+          <w:b/>
+          <w:bCs/>
+        </w:rPr>
+      </w:pPr>
+      <w:r>
+        <w:rPr>
+          <w:b/>
+          <w:bCs/>
+          <w:noProof/>
+        </w:rPr>
+        <w:drawing>
+          <wp:anchor distT="0" distB="0" distL="114300" distR="114300" simplePos="0" relativeHeight="251662336" behindDoc="0" locked="0" layoutInCell="1" allowOverlap="1" wp14:anchorId="2C39DA87" wp14:editId="15B05734">
+            <wp:simplePos x="0" y="0"/>
+            <wp:positionH relativeFrom="column">
+              <wp:posOffset>1053297</wp:posOffset>
+            </wp:positionH>
+            <wp:positionV relativeFrom="paragraph">
+              <wp:posOffset>32184</wp:posOffset>
+            </wp:positionV>
+            <wp:extent cx="6678295" cy="4774565"/>
+            <wp:effectExtent l="0" t="0" r="8255" b="6985"/>
+            <wp:wrapNone/>
+            <wp:docPr id="6" name="Picture 6"/>
+            <wp:cNvGraphicFramePr>
+              <a:graphicFrameLocks xmlns:a="http://schemas.openxmlformats.org/drawingml/2006/main" noChangeAspect="1"/>
+            </wp:cNvGraphicFramePr>
+            <a:graphic xmlns:a="http://schemas.openxmlformats.org/drawingml/2006/main">
+              <a:graphicData uri="http://schemas.openxmlformats.org/drawingml/2006/picture">
+                <pic:pic xmlns:pic="http://schemas.openxmlformats.org/drawingml/2006/picture">
+                  <pic:nvPicPr>
+                    <pic:cNvPr id="0" name="Picture 2"/>
+                    <pic:cNvPicPr>
+                      <a:picLocks noChangeAspect="1" noChangeArrowheads="1"/>
+                    </pic:cNvPicPr>
+                  </pic:nvPicPr>
+                  <pic:blipFill>
+                    <a:blip r:embed="rId8">
+                      <a:extLst>
+                        <a:ext uri="{28A0092B-C50C-407E-A947-70E740481C1C}">
+                          <a14:useLocalDpi xmlns:a14="http://schemas.microsoft.com/office/drawing/2010/main" val="0"/>
+                        </a:ext>
+                      </a:extLst>
+                    </a:blip>
+                    <a:srcRect/>
+                    <a:stretch>
+                      <a:fillRect/>
+                    </a:stretch>
+                  </pic:blipFill>
+                  <pic:spPr bwMode="auto">
+                    <a:xfrm>
+                      <a:off x="0" y="0"/>
+                      <a:ext cx="6678295" cy="4774565"/>
+                    </a:xfrm>
+                    <a:prstGeom prst="rect">
+                      <a:avLst/>
+                    </a:prstGeom>
+                    <a:noFill/>
+                    <a:ln>
+                      <a:noFill/>
+                    </a:ln>
+                  </pic:spPr>
+                </pic:pic>
+              </a:graphicData>
+            </a:graphic>
+          </wp:anchor>
+        </w:drawing>
+      </w:r>
+    </w:p>
+    <w:p>
+      <w:pPr>
+        <w:tabs>
+          <w:tab w:val="left" w:pos="1258"/>
+        </w:tabs>
+      </w:pPr>
     </w:p>
     <w:sectPr>
       <w:pgSz w:w="16838" w:h="11906" w:orient="landscape"/>
@@ -810,6 +1108,7 @@
   <w:style w:type="paragraph" w:default="1" w:styleId="Normal">
     <w:name w:val="Normal"/>
     <w:qFormat/>
+    <w:rsid w:val="00252DA1"/>
   </w:style>
   <w:style w:type="character" w:default="1" w:styleId="DefaultParagraphFont">
     <w:name w:val="Default Paragraph Font"/>

</xml_diff>

<commit_message>
adjust layout of class diagram, design rationale and Interaction diagrams.docx
</commit_message>
<xml_diff>
--- a/docs/Class diagram.docx
+++ b/docs/Class diagram.docx
@@ -6,13 +6,8 @@
       <w:r>
         <w:t xml:space="preserve">Class diagram – </w:t>
       </w:r>
-      <w:proofErr w:type="gramStart"/>
-      <w:r>
-        <w:t>dinosaurs</w:t>
-      </w:r>
-      <w:proofErr w:type="gramEnd"/>
-      <w:r>
-        <w:t xml:space="preserve"> package</w:t>
+      <w:r>
+        <w:t>dinosaurs package</w:t>
       </w:r>
     </w:p>
     <w:p>
@@ -206,149 +201,7 @@
     <w:p>
       <w:r>
         <w:lastRenderedPageBreak/>
-        <w:t xml:space="preserve">Next Page </w:t>
-      </w:r>
-    </w:p>
-    <w:p>
-      <w:r>
-        <w:rPr>
-          <w:noProof/>
-        </w:rPr>
-        <mc:AlternateContent>
-          <mc:Choice Requires="wps">
-            <w:drawing>
-              <wp:anchor distT="0" distB="0" distL="114300" distR="114300" simplePos="0" relativeHeight="251660288" behindDoc="0" locked="0" layoutInCell="1" allowOverlap="1" wp14:anchorId="6A18CEA8" wp14:editId="492C7E77">
-                <wp:simplePos x="0" y="0"/>
-                <wp:positionH relativeFrom="column">
-                  <wp:posOffset>110836</wp:posOffset>
-                </wp:positionH>
-                <wp:positionV relativeFrom="paragraph">
-                  <wp:posOffset>143741</wp:posOffset>
-                </wp:positionV>
-                <wp:extent cx="318655" cy="353291"/>
-                <wp:effectExtent l="19050" t="0" r="24765" b="46990"/>
-                <wp:wrapNone/>
-                <wp:docPr id="4" name="Arrow: Down 4"/>
-                <wp:cNvGraphicFramePr/>
-                <a:graphic xmlns:a="http://schemas.openxmlformats.org/drawingml/2006/main">
-                  <a:graphicData uri="http://schemas.microsoft.com/office/word/2010/wordprocessingShape">
-                    <wps:wsp>
-                      <wps:cNvSpPr/>
-                      <wps:spPr>
-                        <a:xfrm>
-                          <a:off x="0" y="0"/>
-                          <a:ext cx="318655" cy="353291"/>
-                        </a:xfrm>
-                        <a:prstGeom prst="downArrow">
-                          <a:avLst/>
-                        </a:prstGeom>
-                      </wps:spPr>
-                      <wps:style>
-                        <a:lnRef idx="2">
-                          <a:schemeClr val="accent1">
-                            <a:shade val="50000"/>
-                          </a:schemeClr>
-                        </a:lnRef>
-                        <a:fillRef idx="1">
-                          <a:schemeClr val="accent1"/>
-                        </a:fillRef>
-                        <a:effectRef idx="0">
-                          <a:schemeClr val="accent1"/>
-                        </a:effectRef>
-                        <a:fontRef idx="minor">
-                          <a:schemeClr val="lt1"/>
-                        </a:fontRef>
-                      </wps:style>
-                      <wps:bodyPr rot="0" spcFirstLastPara="0" vertOverflow="overflow" horzOverflow="overflow" vert="horz" wrap="square" lIns="91440" tIns="45720" rIns="91440" bIns="45720" numCol="1" spcCol="0" rtlCol="0" fromWordArt="0" anchor="ctr" anchorCtr="0" forceAA="0" compatLnSpc="1">
-                        <a:prstTxWarp prst="textNoShape">
-                          <a:avLst/>
-                        </a:prstTxWarp>
-                        <a:noAutofit/>
-                      </wps:bodyPr>
-                    </wps:wsp>
-                  </a:graphicData>
-                </a:graphic>
-              </wp:anchor>
-            </w:drawing>
-          </mc:Choice>
-          <mc:Fallback>
-            <w:pict>
-              <v:shapetype w14:anchorId="54F2FC9C" id="_x0000_t67" coordsize="21600,21600" o:spt="67" adj="16200,5400" path="m0@0l@1@0@1,0@2,0@2@0,21600@0,10800,21600xe">
-                <v:stroke joinstyle="miter"/>
-                <v:formulas>
-                  <v:f eqn="val #0"/>
-                  <v:f eqn="val #1"/>
-                  <v:f eqn="sum height 0 #1"/>
-                  <v:f eqn="sum 10800 0 #1"/>
-                  <v:f eqn="sum width 0 #0"/>
-                  <v:f eqn="prod @4 @3 10800"/>
-                  <v:f eqn="sum width 0 @5"/>
-                </v:formulas>
-                <v:path o:connecttype="custom" o:connectlocs="10800,0;0,@0;10800,21600;21600,@0" o:connectangles="270,180,90,0" textboxrect="@1,0,@2,@6"/>
-                <v:handles>
-                  <v:h position="#1,#0" xrange="0,10800" yrange="0,21600"/>
-                </v:handles>
-              </v:shapetype>
-              <v:shape id="Arrow: Down 4" o:spid="_x0000_s1026" type="#_x0000_t67" style="position:absolute;margin-left:8.75pt;margin-top:11.3pt;width:25.1pt;height:27.8pt;z-index:251660288;visibility:visible;mso-wrap-style:square;mso-wrap-distance-left:9pt;mso-wrap-distance-top:0;mso-wrap-distance-right:9pt;mso-wrap-distance-bottom:0;mso-position-horizontal:absolute;mso-position-horizontal-relative:text;mso-position-vertical:absolute;mso-position-vertical-relative:text;v-text-anchor:middle" o:gfxdata="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" adj="11859" fillcolor="#4472c4 [3204]" strokecolor="#1f3763 [1604]" strokeweight="1pt"/>
-            </w:pict>
-          </mc:Fallback>
-        </mc:AlternateContent>
-      </w:r>
-    </w:p>
-    <w:p/>
-    <w:p/>
-    <w:p/>
-    <w:p/>
-    <w:p/>
-    <w:p/>
-    <w:p/>
-    <w:p/>
-    <w:p/>
-    <w:p/>
-    <w:p/>
-    <w:p/>
-    <w:p/>
-    <w:p/>
-    <w:p/>
-    <w:p/>
-    <w:p>
-      <w:pPr>
-        <w:jc w:val="center"/>
-      </w:pPr>
-    </w:p>
-    <w:p>
-      <w:pPr>
-        <w:jc w:val="center"/>
-      </w:pPr>
-    </w:p>
-    <w:p>
-      <w:r>
-        <w:lastRenderedPageBreak/>
-        <w:t xml:space="preserve">Class diagram – Player class, </w:t>
-      </w:r>
-      <w:proofErr w:type="spellStart"/>
-      <w:r>
-        <w:t>EcoPoints</w:t>
-      </w:r>
-      <w:proofErr w:type="spellEnd"/>
-      <w:r>
-        <w:t xml:space="preserve"> Class, </w:t>
-      </w:r>
-      <w:proofErr w:type="spellStart"/>
-      <w:r>
-        <w:t>FoodType</w:t>
-      </w:r>
-      <w:proofErr w:type="spellEnd"/>
-      <w:r>
-        <w:t xml:space="preserve"> class, actions package, environment package, </w:t>
-      </w:r>
-      <w:proofErr w:type="spellStart"/>
-      <w:r>
-        <w:t>vendingmachine</w:t>
-      </w:r>
-      <w:proofErr w:type="spellEnd"/>
-      <w:r>
-        <w:t xml:space="preserve"> package</w:t>
+        <w:t>Class diagram – Player class, EcoPoints Class, FoodType class, actions package, environment package, vendingmachine package</w:t>
       </w:r>
     </w:p>
     <w:p>
@@ -478,23 +331,7 @@
           <w:b/>
           <w:bCs/>
         </w:rPr>
-        <w:t xml:space="preserve">Class Diagram – </w:t>
-      </w:r>
-      <w:proofErr w:type="spellStart"/>
-      <w:r>
-        <w:rPr>
-          <w:b/>
-          <w:bCs/>
-        </w:rPr>
-        <w:t>AttackAction</w:t>
-      </w:r>
-      <w:proofErr w:type="spellEnd"/>
-      <w:r>
-        <w:rPr>
-          <w:b/>
-          <w:bCs/>
-        </w:rPr>
-        <w:t>, Corpse</w:t>
+        <w:t>Class Diagram – AttackAction, Corpse</w:t>
       </w:r>
     </w:p>
     <w:p/>
@@ -596,7 +433,6 @@
         </w:rPr>
         <w:t xml:space="preserve">ss Diagram – </w:t>
       </w:r>
-      <w:proofErr w:type="spellStart"/>
       <w:r>
         <w:rPr>
           <w:b/>
@@ -604,7 +440,6 @@
         </w:rPr>
         <w:t>FeedingAction</w:t>
       </w:r>
-      <w:proofErr w:type="spellEnd"/>
       <w:r>
         <w:rPr>
           <w:b/>
@@ -612,7 +447,6 @@
         </w:rPr>
         <w:t xml:space="preserve">, </w:t>
       </w:r>
-      <w:proofErr w:type="spellStart"/>
       <w:r>
         <w:rPr>
           <w:b/>
@@ -620,7 +454,6 @@
         </w:rPr>
         <w:t>FeedingBehaviour</w:t>
       </w:r>
-      <w:proofErr w:type="spellEnd"/>
     </w:p>
     <w:p>
       <w:pPr>

</xml_diff>

<commit_message>
updated Item class to abstract in class diagram
</commit_message>
<xml_diff>
--- a/docs/Class diagram.docx
+++ b/docs/Class diagram.docx
@@ -16,26 +16,10 @@
           <w:noProof/>
         </w:rPr>
         <w:drawing>
-          <wp:anchor distT="0" distB="0" distL="114300" distR="114300" simplePos="0" relativeHeight="251658240" behindDoc="1" locked="0" layoutInCell="1" allowOverlap="1" wp14:anchorId="32712FC3" wp14:editId="2D704AE4">
-            <wp:simplePos x="0" y="0"/>
-            <wp:positionH relativeFrom="column">
-              <wp:posOffset>576470</wp:posOffset>
-            </wp:positionH>
-            <wp:positionV relativeFrom="paragraph">
-              <wp:posOffset>103245</wp:posOffset>
-            </wp:positionV>
-            <wp:extent cx="7825215" cy="5338070"/>
-            <wp:effectExtent l="0" t="0" r="4445" b="0"/>
-            <wp:wrapTight wrapText="bothSides">
-              <wp:wrapPolygon edited="0">
-                <wp:start x="0" y="0"/>
-                <wp:lineTo x="0" y="21507"/>
-                <wp:lineTo x="21560" y="21507"/>
-                <wp:lineTo x="21560" y="0"/>
-                <wp:lineTo x="0" y="0"/>
-              </wp:wrapPolygon>
-            </wp:wrapTight>
-            <wp:docPr id="1" name="Picture 1"/>
+          <wp:inline distT="0" distB="0" distL="0" distR="0" wp14:anchorId="1DEEBEA9" wp14:editId="354BB6B4">
+            <wp:extent cx="7812042" cy="5330070"/>
+            <wp:effectExtent l="0" t="0" r="0" b="4445"/>
+            <wp:docPr id="4" name="Picture 4"/>
             <wp:cNvGraphicFramePr>
               <a:graphicFrameLocks xmlns:a="http://schemas.openxmlformats.org/drawingml/2006/main" noChangeAspect="1"/>
             </wp:cNvGraphicFramePr>
@@ -64,7 +48,7 @@
                   <pic:spPr bwMode="auto">
                     <a:xfrm>
                       <a:off x="0" y="0"/>
-                      <a:ext cx="7826863" cy="5339194"/>
+                      <a:ext cx="7816859" cy="5333356"/>
                     </a:xfrm>
                     <a:prstGeom prst="rect">
                       <a:avLst/>
@@ -77,34 +61,10 @@
                 </pic:pic>
               </a:graphicData>
             </a:graphic>
-            <wp14:sizeRelH relativeFrom="margin">
-              <wp14:pctWidth>0</wp14:pctWidth>
-            </wp14:sizeRelH>
-            <wp14:sizeRelV relativeFrom="margin">
-              <wp14:pctHeight>0</wp14:pctHeight>
-            </wp14:sizeRelV>
-          </wp:anchor>
+          </wp:inline>
         </w:drawing>
       </w:r>
     </w:p>
-    <w:p/>
-    <w:p/>
-    <w:p/>
-    <w:p/>
-    <w:p/>
-    <w:p/>
-    <w:p/>
-    <w:p/>
-    <w:p/>
-    <w:p/>
-    <w:p/>
-    <w:p/>
-    <w:p/>
-    <w:p/>
-    <w:p/>
-    <w:p/>
-    <w:p/>
-    <w:p/>
     <w:p>
       <w:r>
         <w:lastRenderedPageBreak/>

</xml_diff>

<commit_message>
amended Item class to not abstract in class diagram
</commit_message>
<xml_diff>
--- a/docs/Class diagram.docx
+++ b/docs/Class diagram.docx
@@ -3,11 +3,34 @@
 <w:document xmlns:wpc="http://schemas.microsoft.com/office/word/2010/wordprocessingCanvas" xmlns:cx="http://schemas.microsoft.com/office/drawing/2014/chartex" xmlns:cx1="http://schemas.microsoft.com/office/drawing/2015/9/8/chartex" xmlns:cx2="http://schemas.microsoft.com/office/drawing/2015/10/21/chartex" xmlns:cx3="http://schemas.microsoft.com/office/drawing/2016/5/9/chartex" xmlns:cx4="http://schemas.microsoft.com/office/drawing/2016/5/10/chartex" xmlns:cx5="http://schemas.microsoft.com/office/drawing/2016/5/11/chartex" xmlns:cx6="http://schemas.microsoft.com/office/drawing/2016/5/12/chartex" xmlns:cx7="http://schemas.microsoft.com/office/drawing/2016/5/13/chartex" xmlns:cx8="http://schemas.microsoft.com/office/drawing/2016/5/14/chartex" xmlns:mc="http://schemas.openxmlformats.org/markup-compatibility/2006" xmlns:aink="http://schemas.microsoft.com/office/drawing/2016/ink" xmlns:am3d="http://schemas.microsoft.com/office/drawing/2017/model3d" xmlns:o="urn:schemas-microsoft-com:office:office" xmlns:r="http://schemas.openxmlformats.org/officeDocument/2006/relationships" xmlns:m="http://schemas.openxmlformats.org/officeDocument/2006/math" xmlns:v="urn:schemas-microsoft-com:vml" xmlns:wp14="http://schemas.microsoft.com/office/word/2010/wordprocessingDrawing" xmlns:wp="http://schemas.openxmlformats.org/drawingml/2006/wordprocessingDrawing" xmlns:w10="urn:schemas-microsoft-com:office:word" xmlns:w="http://schemas.openxmlformats.org/wordprocessingml/2006/main" xmlns:w14="http://schemas.microsoft.com/office/word/2010/wordml" xmlns:w15="http://schemas.microsoft.com/office/word/2012/wordml" xmlns:w16cex="http://schemas.microsoft.com/office/word/2018/wordml/cex" xmlns:w16cid="http://schemas.microsoft.com/office/word/2016/wordml/cid" xmlns:w16="http://schemas.microsoft.com/office/word/2018/wordml" xmlns:w16sdtdh="http://schemas.microsoft.com/office/word/2020/wordml/sdtdatahash" xmlns:w16se="http://schemas.microsoft.com/office/word/2015/wordml/symex" xmlns:wpg="http://schemas.microsoft.com/office/word/2010/wordprocessingGroup" xmlns:wpi="http://schemas.microsoft.com/office/word/2010/wordprocessingInk" xmlns:wne="http://schemas.microsoft.com/office/word/2006/wordml" xmlns:wps="http://schemas.microsoft.com/office/word/2010/wordprocessingShape" mc:Ignorable="w14 w15 w16se w16cid w16 w16cex w16sdtdh wp14">
   <w:body>
     <w:p>
-      <w:r>
+      <w:pPr>
+        <w:rPr>
+          <w:b/>
+          <w:bCs/>
+        </w:rPr>
+      </w:pPr>
+      <w:r>
+        <w:rPr>
+          <w:b/>
+          <w:bCs/>
+        </w:rPr>
         <w:t xml:space="preserve">Class diagram – </w:t>
       </w:r>
-      <w:r>
-        <w:t>dinosaurs package</w:t>
+      <w:proofErr w:type="gramStart"/>
+      <w:r>
+        <w:rPr>
+          <w:b/>
+          <w:bCs/>
+        </w:rPr>
+        <w:t>dinosaurs</w:t>
+      </w:r>
+      <w:proofErr w:type="gramEnd"/>
+      <w:r>
+        <w:rPr>
+          <w:b/>
+          <w:bCs/>
+        </w:rPr>
+        <w:t xml:space="preserve"> package</w:t>
       </w:r>
     </w:p>
     <w:p>
@@ -16,10 +39,10 @@
           <w:noProof/>
         </w:rPr>
         <w:drawing>
-          <wp:inline distT="0" distB="0" distL="0" distR="0" wp14:anchorId="1DEEBEA9" wp14:editId="354BB6B4">
-            <wp:extent cx="7812042" cy="5330070"/>
-            <wp:effectExtent l="0" t="0" r="0" b="4445"/>
-            <wp:docPr id="4" name="Picture 4"/>
+          <wp:inline distT="0" distB="0" distL="0" distR="0" wp14:anchorId="4A07F82A" wp14:editId="3CDB7B66">
+            <wp:extent cx="7780328" cy="5308431"/>
+            <wp:effectExtent l="0" t="0" r="0" b="6985"/>
+            <wp:docPr id="1" name="Picture 1"/>
             <wp:cNvGraphicFramePr>
               <a:graphicFrameLocks xmlns:a="http://schemas.openxmlformats.org/drawingml/2006/main" noChangeAspect="1"/>
             </wp:cNvGraphicFramePr>
@@ -48,7 +71,7 @@
                   <pic:spPr bwMode="auto">
                     <a:xfrm>
                       <a:off x="0" y="0"/>
-                      <a:ext cx="7816859" cy="5333356"/>
+                      <a:ext cx="7789178" cy="5314470"/>
                     </a:xfrm>
                     <a:prstGeom prst="rect">
                       <a:avLst/>
@@ -66,7 +89,17 @@
       </w:r>
     </w:p>
     <w:p>
-      <w:r>
+      <w:pPr>
+        <w:rPr>
+          <w:b/>
+          <w:bCs/>
+        </w:rPr>
+      </w:pPr>
+      <w:r>
+        <w:rPr>
+          <w:b/>
+          <w:bCs/>
+        </w:rPr>
         <w:lastRenderedPageBreak/>
         <w:t>Class diagram – pregnancy, breed and follow packages</w:t>
       </w:r>
@@ -159,9 +192,67 @@
     <w:p/>
     <w:p/>
     <w:p>
-      <w:r>
+      <w:pPr>
+        <w:rPr>
+          <w:b/>
+          <w:bCs/>
+        </w:rPr>
+      </w:pPr>
+      <w:r>
+        <w:rPr>
+          <w:b/>
+          <w:bCs/>
+        </w:rPr>
         <w:lastRenderedPageBreak/>
-        <w:t>Class diagram – Player class, EcoPoints Class, FoodType class, actions package, environment package, vendingmachine package</w:t>
+        <w:t xml:space="preserve">Class diagram – Player class, </w:t>
+      </w:r>
+      <w:proofErr w:type="spellStart"/>
+      <w:r>
+        <w:rPr>
+          <w:b/>
+          <w:bCs/>
+        </w:rPr>
+        <w:t>EcoPoints</w:t>
+      </w:r>
+      <w:proofErr w:type="spellEnd"/>
+      <w:r>
+        <w:rPr>
+          <w:b/>
+          <w:bCs/>
+        </w:rPr>
+        <w:t xml:space="preserve"> Class, </w:t>
+      </w:r>
+      <w:proofErr w:type="spellStart"/>
+      <w:r>
+        <w:rPr>
+          <w:b/>
+          <w:bCs/>
+        </w:rPr>
+        <w:t>FoodType</w:t>
+      </w:r>
+      <w:proofErr w:type="spellEnd"/>
+      <w:r>
+        <w:rPr>
+          <w:b/>
+          <w:bCs/>
+        </w:rPr>
+        <w:t xml:space="preserve"> class, actions package, environment package, </w:t>
+      </w:r>
+      <w:proofErr w:type="spellStart"/>
+      <w:r>
+        <w:rPr>
+          <w:b/>
+          <w:bCs/>
+        </w:rPr>
+        <w:t>vendingmachine</w:t>
+      </w:r>
+      <w:proofErr w:type="spellEnd"/>
+      <w:r>
+        <w:rPr>
+          <w:b/>
+          <w:bCs/>
+        </w:rPr>
+        <w:t xml:space="preserve"> package</w:t>
       </w:r>
     </w:p>
     <w:p>
@@ -291,7 +382,23 @@
           <w:b/>
           <w:bCs/>
         </w:rPr>
-        <w:t>Class Diagram – AttackAction, Corpse</w:t>
+        <w:t xml:space="preserve">Class Diagram – </w:t>
+      </w:r>
+      <w:proofErr w:type="spellStart"/>
+      <w:r>
+        <w:rPr>
+          <w:b/>
+          <w:bCs/>
+        </w:rPr>
+        <w:t>AttackAction</w:t>
+      </w:r>
+      <w:proofErr w:type="spellEnd"/>
+      <w:r>
+        <w:rPr>
+          <w:b/>
+          <w:bCs/>
+        </w:rPr>
+        <w:t>, Corpse</w:t>
       </w:r>
     </w:p>
     <w:p/>
@@ -393,6 +500,7 @@
         </w:rPr>
         <w:t xml:space="preserve">ss Diagram – </w:t>
       </w:r>
+      <w:proofErr w:type="spellStart"/>
       <w:r>
         <w:rPr>
           <w:b/>
@@ -400,6 +508,7 @@
         </w:rPr>
         <w:t>FeedingAction</w:t>
       </w:r>
+      <w:proofErr w:type="spellEnd"/>
       <w:r>
         <w:rPr>
           <w:b/>
@@ -407,6 +516,7 @@
         </w:rPr>
         <w:t xml:space="preserve">, </w:t>
       </w:r>
+      <w:proofErr w:type="spellStart"/>
       <w:r>
         <w:rPr>
           <w:b/>
@@ -414,6 +524,7 @@
         </w:rPr>
         <w:t>FeedingBehaviour</w:t>
       </w:r>
+      <w:proofErr w:type="spellEnd"/>
     </w:p>
     <w:p>
       <w:pPr>

</xml_diff>

<commit_message>
Corrections on attackAction and corpse class diagram
</commit_message>
<xml_diff>
--- a/docs/Class diagram.docx
+++ b/docs/Class diagram.docx
@@ -6,8 +6,13 @@
       <w:r>
         <w:t xml:space="preserve">Class diagram – </w:t>
       </w:r>
-      <w:r>
-        <w:t>dinosaurs package</w:t>
+      <w:proofErr w:type="gramStart"/>
+      <w:r>
+        <w:t>dinosaurs</w:t>
+      </w:r>
+      <w:proofErr w:type="gramEnd"/>
+      <w:r>
+        <w:t xml:space="preserve"> package</w:t>
       </w:r>
     </w:p>
     <w:p>
@@ -108,8 +113,13 @@
     <w:p>
       <w:r>
         <w:lastRenderedPageBreak/>
-        <w:t>Class diagram – pregnancy, breed and follow packages</w:t>
-      </w:r>
+        <w:t xml:space="preserve">Class diagram – pregnancy, breed and follow </w:t>
+      </w:r>
+      <w:proofErr w:type="gramStart"/>
+      <w:r>
+        <w:t>packages</w:t>
+      </w:r>
+      <w:proofErr w:type="gramEnd"/>
     </w:p>
     <w:p>
       <w:r>
@@ -201,7 +211,31 @@
     <w:p>
       <w:r>
         <w:lastRenderedPageBreak/>
-        <w:t>Class diagram – Player class, EcoPoints Class, FoodType class, actions package, environment package, vendingmachine package</w:t>
+        <w:t xml:space="preserve">Class diagram – Player class, </w:t>
+      </w:r>
+      <w:proofErr w:type="spellStart"/>
+      <w:r>
+        <w:t>EcoPoints</w:t>
+      </w:r>
+      <w:proofErr w:type="spellEnd"/>
+      <w:r>
+        <w:t xml:space="preserve"> Class, </w:t>
+      </w:r>
+      <w:proofErr w:type="spellStart"/>
+      <w:r>
+        <w:t>FoodType</w:t>
+      </w:r>
+      <w:proofErr w:type="spellEnd"/>
+      <w:r>
+        <w:t xml:space="preserve"> class, actions package, environment package, </w:t>
+      </w:r>
+      <w:proofErr w:type="spellStart"/>
+      <w:r>
+        <w:t>vendingmachine</w:t>
+      </w:r>
+      <w:proofErr w:type="spellEnd"/>
+      <w:r>
+        <w:t xml:space="preserve"> package</w:t>
       </w:r>
     </w:p>
     <w:p>
@@ -266,22 +300,47 @@
         <w:rPr>
           <w:b/>
           <w:bCs/>
+        </w:rPr>
+        <w:lastRenderedPageBreak/>
+        <w:t xml:space="preserve">Class Diagram – </w:t>
+      </w:r>
+      <w:proofErr w:type="spellStart"/>
+      <w:r>
+        <w:rPr>
+          <w:b/>
+          <w:bCs/>
+        </w:rPr>
+        <w:t>AttackAction</w:t>
+      </w:r>
+      <w:proofErr w:type="spellEnd"/>
+      <w:r>
+        <w:rPr>
+          <w:b/>
+          <w:bCs/>
+        </w:rPr>
+        <w:t>, Corpse</w:t>
+      </w:r>
+    </w:p>
+    <w:p>
+      <w:r>
+        <w:rPr>
+          <w:b/>
+          <w:bCs/>
           <w:noProof/>
         </w:rPr>
-        <w:lastRenderedPageBreak/>
         <w:drawing>
-          <wp:anchor distT="0" distB="0" distL="114300" distR="114300" simplePos="0" relativeHeight="251661312" behindDoc="0" locked="0" layoutInCell="1" allowOverlap="1" wp14:anchorId="05371D58" wp14:editId="1C31DD2A">
+          <wp:anchor distT="0" distB="0" distL="114300" distR="114300" simplePos="0" relativeHeight="251663360" behindDoc="0" locked="0" layoutInCell="1" allowOverlap="1" wp14:anchorId="4C096A08" wp14:editId="2B70FA52">
             <wp:simplePos x="0" y="0"/>
-            <wp:positionH relativeFrom="column">
-              <wp:posOffset>890833</wp:posOffset>
+            <wp:positionH relativeFrom="margin">
+              <wp:posOffset>-7200</wp:posOffset>
             </wp:positionH>
             <wp:positionV relativeFrom="paragraph">
-              <wp:posOffset>451412</wp:posOffset>
+              <wp:posOffset>38325</wp:posOffset>
             </wp:positionV>
-            <wp:extent cx="6771005" cy="4774565"/>
-            <wp:effectExtent l="0" t="0" r="0" b="6985"/>
+            <wp:extent cx="8855710" cy="5111750"/>
+            <wp:effectExtent l="0" t="0" r="2540" b="0"/>
             <wp:wrapNone/>
-            <wp:docPr id="5" name="Picture 5"/>
+            <wp:docPr id="4" name="Picture 4"/>
             <wp:cNvGraphicFramePr>
               <a:graphicFrameLocks xmlns:a="http://schemas.openxmlformats.org/drawingml/2006/main" noChangeAspect="1"/>
             </wp:cNvGraphicFramePr>
@@ -310,7 +369,7 @@
                   <pic:spPr bwMode="auto">
                     <a:xfrm>
                       <a:off x="0" y="0"/>
-                      <a:ext cx="6771005" cy="4774565"/>
+                      <a:ext cx="8855710" cy="5111750"/>
                     </a:xfrm>
                     <a:prstGeom prst="rect">
                       <a:avLst/>
@@ -326,15 +385,7 @@
           </wp:anchor>
         </w:drawing>
       </w:r>
-      <w:r>
-        <w:rPr>
-          <w:b/>
-          <w:bCs/>
-        </w:rPr>
-        <w:t>Class Diagram – AttackAction, Corpse</w:t>
-      </w:r>
-    </w:p>
-    <w:p/>
+    </w:p>
     <w:p/>
     <w:p/>
     <w:p/>
@@ -433,6 +484,7 @@
         </w:rPr>
         <w:t xml:space="preserve">ss Diagram – </w:t>
       </w:r>
+      <w:proofErr w:type="spellStart"/>
       <w:r>
         <w:rPr>
           <w:b/>
@@ -440,6 +492,7 @@
         </w:rPr>
         <w:t>FeedingAction</w:t>
       </w:r>
+      <w:proofErr w:type="spellEnd"/>
       <w:r>
         <w:rPr>
           <w:b/>
@@ -447,6 +500,7 @@
         </w:rPr>
         <w:t xml:space="preserve">, </w:t>
       </w:r>
+      <w:proofErr w:type="spellStart"/>
       <w:r>
         <w:rPr>
           <w:b/>
@@ -454,6 +508,7 @@
         </w:rPr>
         <w:t>FeedingBehaviour</w:t>
       </w:r>
+      <w:proofErr w:type="spellEnd"/>
     </w:p>
     <w:p>
       <w:pPr>

</xml_diff>

<commit_message>
Corrections on feeding package class diagram
</commit_message>
<xml_diff>
--- a/docs/Class diagram.docx
+++ b/docs/Class diagram.docx
@@ -6,13 +6,8 @@
       <w:r>
         <w:t xml:space="preserve">Class diagram – </w:t>
       </w:r>
-      <w:proofErr w:type="gramStart"/>
-      <w:r>
-        <w:t>dinosaurs</w:t>
-      </w:r>
-      <w:proofErr w:type="gramEnd"/>
-      <w:r>
-        <w:t xml:space="preserve"> package</w:t>
+      <w:r>
+        <w:t>dinosaurs package</w:t>
       </w:r>
     </w:p>
     <w:p>
@@ -113,13 +108,8 @@
     <w:p>
       <w:r>
         <w:lastRenderedPageBreak/>
-        <w:t xml:space="preserve">Class diagram – pregnancy, breed and follow </w:t>
-      </w:r>
-      <w:proofErr w:type="gramStart"/>
-      <w:r>
-        <w:t>packages</w:t>
-      </w:r>
-      <w:proofErr w:type="gramEnd"/>
+        <w:t>Class diagram – pregnancy, breed and follow packages</w:t>
+      </w:r>
     </w:p>
     <w:p>
       <w:r>
@@ -211,31 +201,7 @@
     <w:p>
       <w:r>
         <w:lastRenderedPageBreak/>
-        <w:t xml:space="preserve">Class diagram – Player class, </w:t>
-      </w:r>
-      <w:proofErr w:type="spellStart"/>
-      <w:r>
-        <w:t>EcoPoints</w:t>
-      </w:r>
-      <w:proofErr w:type="spellEnd"/>
-      <w:r>
-        <w:t xml:space="preserve"> Class, </w:t>
-      </w:r>
-      <w:proofErr w:type="spellStart"/>
-      <w:r>
-        <w:t>FoodType</w:t>
-      </w:r>
-      <w:proofErr w:type="spellEnd"/>
-      <w:r>
-        <w:t xml:space="preserve"> class, actions package, environment package, </w:t>
-      </w:r>
-      <w:proofErr w:type="spellStart"/>
-      <w:r>
-        <w:t>vendingmachine</w:t>
-      </w:r>
-      <w:proofErr w:type="spellEnd"/>
-      <w:r>
-        <w:t xml:space="preserve"> package</w:t>
+        <w:t>Class diagram – Player class, EcoPoints Class, FoodType class, actions package, environment package, vendingmachine package</w:t>
       </w:r>
     </w:p>
     <w:p>
@@ -302,23 +268,7 @@
           <w:bCs/>
         </w:rPr>
         <w:lastRenderedPageBreak/>
-        <w:t xml:space="preserve">Class Diagram – </w:t>
-      </w:r>
-      <w:proofErr w:type="spellStart"/>
-      <w:r>
-        <w:rPr>
-          <w:b/>
-          <w:bCs/>
-        </w:rPr>
-        <w:t>AttackAction</w:t>
-      </w:r>
-      <w:proofErr w:type="spellEnd"/>
-      <w:r>
-        <w:rPr>
-          <w:b/>
-          <w:bCs/>
-        </w:rPr>
-        <w:t>, Corpse</w:t>
+        <w:t>Class Diagram – AttackAction, Corpse</w:t>
       </w:r>
     </w:p>
     <w:p>
@@ -484,7 +434,6 @@
         </w:rPr>
         <w:t xml:space="preserve">ss Diagram – </w:t>
       </w:r>
-      <w:proofErr w:type="spellStart"/>
       <w:r>
         <w:rPr>
           <w:b/>
@@ -492,7 +441,6 @@
         </w:rPr>
         <w:t>FeedingAction</w:t>
       </w:r>
-      <w:proofErr w:type="spellEnd"/>
       <w:r>
         <w:rPr>
           <w:b/>
@@ -500,7 +448,6 @@
         </w:rPr>
         <w:t xml:space="preserve">, </w:t>
       </w:r>
-      <w:proofErr w:type="spellStart"/>
       <w:r>
         <w:rPr>
           <w:b/>
@@ -508,7 +455,6 @@
         </w:rPr>
         <w:t>FeedingBehaviour</w:t>
       </w:r>
-      <w:proofErr w:type="spellEnd"/>
     </w:p>
     <w:p>
       <w:pPr>
@@ -524,18 +470,10 @@
           <w:noProof/>
         </w:rPr>
         <w:drawing>
-          <wp:anchor distT="0" distB="0" distL="114300" distR="114300" simplePos="0" relativeHeight="251662336" behindDoc="0" locked="0" layoutInCell="1" allowOverlap="1" wp14:anchorId="2C39DA87" wp14:editId="15B05734">
-            <wp:simplePos x="0" y="0"/>
-            <wp:positionH relativeFrom="column">
-              <wp:posOffset>1053297</wp:posOffset>
-            </wp:positionH>
-            <wp:positionV relativeFrom="paragraph">
-              <wp:posOffset>32184</wp:posOffset>
-            </wp:positionV>
-            <wp:extent cx="6678295" cy="4774565"/>
-            <wp:effectExtent l="0" t="0" r="8255" b="6985"/>
-            <wp:wrapNone/>
-            <wp:docPr id="6" name="Picture 6"/>
+          <wp:inline distT="0" distB="0" distL="0" distR="0" wp14:anchorId="2CA4DC33" wp14:editId="180D647A">
+            <wp:extent cx="8858250" cy="4387850"/>
+            <wp:effectExtent l="0" t="0" r="0" b="0"/>
+            <wp:docPr id="5" name="Picture 5"/>
             <wp:cNvGraphicFramePr>
               <a:graphicFrameLocks xmlns:a="http://schemas.openxmlformats.org/drawingml/2006/main" noChangeAspect="1"/>
             </wp:cNvGraphicFramePr>
@@ -543,7 +481,7 @@
               <a:graphicData uri="http://schemas.openxmlformats.org/drawingml/2006/picture">
                 <pic:pic xmlns:pic="http://schemas.openxmlformats.org/drawingml/2006/picture">
                   <pic:nvPicPr>
-                    <pic:cNvPr id="0" name="Picture 2"/>
+                    <pic:cNvPr id="0" name="Picture 1"/>
                     <pic:cNvPicPr>
                       <a:picLocks noChangeAspect="1" noChangeArrowheads="1"/>
                     </pic:cNvPicPr>
@@ -564,7 +502,7 @@
                   <pic:spPr bwMode="auto">
                     <a:xfrm>
                       <a:off x="0" y="0"/>
-                      <a:ext cx="6678295" cy="4774565"/>
+                      <a:ext cx="8858250" cy="4387850"/>
                     </a:xfrm>
                     <a:prstGeom prst="rect">
                       <a:avLst/>
@@ -577,7 +515,7 @@
                 </pic:pic>
               </a:graphicData>
             </a:graphic>
-          </wp:anchor>
+          </wp:inline>
         </w:drawing>
       </w:r>
     </w:p>

</xml_diff>

<commit_message>
Modified class diagram for attack action and behaviour
</commit_message>
<xml_diff>
--- a/docs/Class diagram.docx
+++ b/docs/Class diagram.docx
@@ -6,8 +6,13 @@
       <w:r>
         <w:t xml:space="preserve">Class diagram – </w:t>
       </w:r>
-      <w:r>
-        <w:t>dinosaurs package</w:t>
+      <w:proofErr w:type="gramStart"/>
+      <w:r>
+        <w:t>dinosaurs</w:t>
+      </w:r>
+      <w:proofErr w:type="gramEnd"/>
+      <w:r>
+        <w:t xml:space="preserve"> package</w:t>
       </w:r>
     </w:p>
     <w:p>
@@ -108,8 +113,13 @@
     <w:p>
       <w:r>
         <w:lastRenderedPageBreak/>
-        <w:t>Class diagram – pregnancy, breed and follow packages</w:t>
-      </w:r>
+        <w:t xml:space="preserve">Class diagram – pregnancy, breed and follow </w:t>
+      </w:r>
+      <w:proofErr w:type="gramStart"/>
+      <w:r>
+        <w:t>packages</w:t>
+      </w:r>
+      <w:proofErr w:type="gramEnd"/>
     </w:p>
     <w:p>
       <w:r>
@@ -201,7 +211,31 @@
     <w:p>
       <w:r>
         <w:lastRenderedPageBreak/>
-        <w:t>Class diagram – Player class, EcoPoints Class, FoodType class, actions package, environment package, vendingmachine package</w:t>
+        <w:t xml:space="preserve">Class diagram – Player class, </w:t>
+      </w:r>
+      <w:proofErr w:type="spellStart"/>
+      <w:r>
+        <w:t>EcoPoints</w:t>
+      </w:r>
+      <w:proofErr w:type="spellEnd"/>
+      <w:r>
+        <w:t xml:space="preserve"> Class, </w:t>
+      </w:r>
+      <w:proofErr w:type="spellStart"/>
+      <w:r>
+        <w:t>FoodType</w:t>
+      </w:r>
+      <w:proofErr w:type="spellEnd"/>
+      <w:r>
+        <w:t xml:space="preserve"> class, actions package, environment package, </w:t>
+      </w:r>
+      <w:proofErr w:type="spellStart"/>
+      <w:r>
+        <w:t>vendingmachine</w:t>
+      </w:r>
+      <w:proofErr w:type="spellEnd"/>
+      <w:r>
+        <w:t xml:space="preserve"> package</w:t>
       </w:r>
     </w:p>
     <w:p>
@@ -268,7 +302,23 @@
           <w:bCs/>
         </w:rPr>
         <w:lastRenderedPageBreak/>
-        <w:t>Class Diagram – AttackAction, Corpse</w:t>
+        <w:t xml:space="preserve">Class Diagram – </w:t>
+      </w:r>
+      <w:proofErr w:type="spellStart"/>
+      <w:r>
+        <w:rPr>
+          <w:b/>
+          <w:bCs/>
+        </w:rPr>
+        <w:t>AttackAction</w:t>
+      </w:r>
+      <w:proofErr w:type="spellEnd"/>
+      <w:r>
+        <w:rPr>
+          <w:b/>
+          <w:bCs/>
+        </w:rPr>
+        <w:t>, Corpse</w:t>
       </w:r>
     </w:p>
     <w:p>
@@ -279,18 +329,10 @@
           <w:noProof/>
         </w:rPr>
         <w:drawing>
-          <wp:anchor distT="0" distB="0" distL="114300" distR="114300" simplePos="0" relativeHeight="251663360" behindDoc="0" locked="0" layoutInCell="1" allowOverlap="1" wp14:anchorId="4C096A08" wp14:editId="2B70FA52">
-            <wp:simplePos x="0" y="0"/>
-            <wp:positionH relativeFrom="margin">
-              <wp:posOffset>-7200</wp:posOffset>
-            </wp:positionH>
-            <wp:positionV relativeFrom="paragraph">
-              <wp:posOffset>38325</wp:posOffset>
-            </wp:positionV>
-            <wp:extent cx="8855710" cy="5111750"/>
-            <wp:effectExtent l="0" t="0" r="2540" b="0"/>
-            <wp:wrapNone/>
-            <wp:docPr id="4" name="Picture 4"/>
+          <wp:inline distT="0" distB="0" distL="0" distR="0" wp14:anchorId="7B4BB71C" wp14:editId="3B5D30AD">
+            <wp:extent cx="8851900" cy="5111750"/>
+            <wp:effectExtent l="0" t="0" r="6350" b="0"/>
+            <wp:docPr id="7" name="Picture 7"/>
             <wp:cNvGraphicFramePr>
               <a:graphicFrameLocks xmlns:a="http://schemas.openxmlformats.org/drawingml/2006/main" noChangeAspect="1"/>
             </wp:cNvGraphicFramePr>
@@ -298,7 +340,7 @@
               <a:graphicData uri="http://schemas.openxmlformats.org/drawingml/2006/picture">
                 <pic:pic xmlns:pic="http://schemas.openxmlformats.org/drawingml/2006/picture">
                   <pic:nvPicPr>
-                    <pic:cNvPr id="0" name="Picture 1"/>
+                    <pic:cNvPr id="0" name="Picture 2"/>
                     <pic:cNvPicPr>
                       <a:picLocks noChangeAspect="1" noChangeArrowheads="1"/>
                     </pic:cNvPicPr>
@@ -319,7 +361,7 @@
                   <pic:spPr bwMode="auto">
                     <a:xfrm>
                       <a:off x="0" y="0"/>
-                      <a:ext cx="8855710" cy="5111750"/>
+                      <a:ext cx="8851900" cy="5111750"/>
                     </a:xfrm>
                     <a:prstGeom prst="rect">
                       <a:avLst/>
@@ -332,7 +374,7 @@
                 </pic:pic>
               </a:graphicData>
             </a:graphic>
-          </wp:anchor>
+          </wp:inline>
         </w:drawing>
       </w:r>
     </w:p>
@@ -424,7 +466,6 @@
           <w:b/>
           <w:bCs/>
         </w:rPr>
-        <w:lastRenderedPageBreak/>
         <w:t>Cla</w:t>
       </w:r>
       <w:r>
@@ -434,6 +475,7 @@
         </w:rPr>
         <w:t xml:space="preserve">ss Diagram – </w:t>
       </w:r>
+      <w:proofErr w:type="spellStart"/>
       <w:r>
         <w:rPr>
           <w:b/>
@@ -441,6 +483,7 @@
         </w:rPr>
         <w:t>FeedingAction</w:t>
       </w:r>
+      <w:proofErr w:type="spellEnd"/>
       <w:r>
         <w:rPr>
           <w:b/>
@@ -448,6 +491,7 @@
         </w:rPr>
         <w:t xml:space="preserve">, </w:t>
       </w:r>
+      <w:proofErr w:type="spellStart"/>
       <w:r>
         <w:rPr>
           <w:b/>
@@ -455,6 +499,7 @@
         </w:rPr>
         <w:t>FeedingBehaviour</w:t>
       </w:r>
+      <w:proofErr w:type="spellEnd"/>
     </w:p>
     <w:p>
       <w:pPr>
@@ -469,6 +514,7 @@
           <w:bCs/>
           <w:noProof/>
         </w:rPr>
+        <w:lastRenderedPageBreak/>
         <w:drawing>
           <wp:inline distT="0" distB="0" distL="0" distR="0" wp14:anchorId="2CA4DC33" wp14:editId="180D647A">
             <wp:extent cx="8858250" cy="4387850"/>

</xml_diff>

<commit_message>
small fixes for design rationale and class diagram
</commit_message>
<xml_diff>
--- a/docs/Class diagram.docx
+++ b/docs/Class diagram.docx
@@ -6,13 +6,8 @@
       <w:r>
         <w:t xml:space="preserve">Class diagram – </w:t>
       </w:r>
-      <w:proofErr w:type="gramStart"/>
-      <w:r>
-        <w:t>dinosaurs</w:t>
-      </w:r>
-      <w:proofErr w:type="gramEnd"/>
-      <w:r>
-        <w:t xml:space="preserve"> package</w:t>
+      <w:r>
+        <w:t>dinosaurs package</w:t>
       </w:r>
     </w:p>
     <w:p>
@@ -113,13 +108,8 @@
     <w:p>
       <w:r>
         <w:lastRenderedPageBreak/>
-        <w:t xml:space="preserve">Class diagram – pregnancy, breed and follow </w:t>
-      </w:r>
-      <w:proofErr w:type="gramStart"/>
-      <w:r>
-        <w:t>packages</w:t>
-      </w:r>
-      <w:proofErr w:type="gramEnd"/>
+        <w:t>Class diagram – pregnancy, breed and follow packages</w:t>
+      </w:r>
     </w:p>
     <w:p>
       <w:r>
@@ -290,38 +280,75 @@
       </w:r>
     </w:p>
     <w:p>
-      <w:pPr>
-        <w:rPr>
-          <w:b/>
-          <w:bCs/>
-        </w:rPr>
-      </w:pPr>
-      <w:r>
-        <w:rPr>
-          <w:b/>
-          <w:bCs/>
-        </w:rPr>
+      <w:r>
         <w:lastRenderedPageBreak/>
-        <w:t xml:space="preserve">Class Diagram – </w:t>
-      </w:r>
-      <w:proofErr w:type="spellStart"/>
-      <w:r>
-        <w:rPr>
-          <w:b/>
-          <w:bCs/>
-        </w:rPr>
-        <w:t>AttackAction</w:t>
-      </w:r>
-      <w:proofErr w:type="spellEnd"/>
-      <w:r>
-        <w:rPr>
-          <w:b/>
-          <w:bCs/>
-        </w:rPr>
-        <w:t>, Corpse</w:t>
+        <w:t xml:space="preserve">Class Diagram </w:t>
+      </w:r>
+      <w:r>
+        <w:t>– attack package</w:t>
       </w:r>
     </w:p>
     <w:p>
+      <w:r>
+        <w:rPr>
+          <w:noProof/>
+        </w:rPr>
+        <w:drawing>
+          <wp:anchor distT="0" distB="0" distL="114300" distR="114300" simplePos="0" relativeHeight="251660288" behindDoc="0" locked="0" layoutInCell="1" allowOverlap="1" wp14:anchorId="10E410FB" wp14:editId="7B45D3EE">
+            <wp:simplePos x="0" y="0"/>
+            <wp:positionH relativeFrom="margin">
+              <wp:posOffset>3759200</wp:posOffset>
+            </wp:positionH>
+            <wp:positionV relativeFrom="paragraph">
+              <wp:posOffset>4591050</wp:posOffset>
+            </wp:positionV>
+            <wp:extent cx="908756" cy="304800"/>
+            <wp:effectExtent l="0" t="0" r="5715" b="0"/>
+            <wp:wrapNone/>
+            <wp:docPr id="4" name="Picture 4"/>
+            <wp:cNvGraphicFramePr>
+              <a:graphicFrameLocks xmlns:a="http://schemas.openxmlformats.org/drawingml/2006/main" noChangeAspect="1"/>
+            </wp:cNvGraphicFramePr>
+            <a:graphic xmlns:a="http://schemas.openxmlformats.org/drawingml/2006/main">
+              <a:graphicData uri="http://schemas.openxmlformats.org/drawingml/2006/picture">
+                <pic:pic xmlns:pic="http://schemas.openxmlformats.org/drawingml/2006/picture">
+                  <pic:nvPicPr>
+                    <pic:cNvPr id="1" name=""/>
+                    <pic:cNvPicPr/>
+                  </pic:nvPicPr>
+                  <pic:blipFill>
+                    <a:blip r:embed="rId7">
+                      <a:extLst>
+                        <a:ext uri="{28A0092B-C50C-407E-A947-70E740481C1C}">
+                          <a14:useLocalDpi xmlns:a14="http://schemas.microsoft.com/office/drawing/2010/main" val="0"/>
+                        </a:ext>
+                      </a:extLst>
+                    </a:blip>
+                    <a:stretch>
+                      <a:fillRect/>
+                    </a:stretch>
+                  </pic:blipFill>
+                  <pic:spPr>
+                    <a:xfrm>
+                      <a:off x="0" y="0"/>
+                      <a:ext cx="908756" cy="304800"/>
+                    </a:xfrm>
+                    <a:prstGeom prst="rect">
+                      <a:avLst/>
+                    </a:prstGeom>
+                  </pic:spPr>
+                </pic:pic>
+              </a:graphicData>
+            </a:graphic>
+            <wp14:sizeRelH relativeFrom="margin">
+              <wp14:pctWidth>0</wp14:pctWidth>
+            </wp14:sizeRelH>
+            <wp14:sizeRelV relativeFrom="margin">
+              <wp14:pctHeight>0</wp14:pctHeight>
+            </wp14:sizeRelV>
+          </wp:anchor>
+        </w:drawing>
+      </w:r>
       <w:r>
         <w:rPr>
           <w:b/>
@@ -329,7 +356,7 @@
           <w:noProof/>
         </w:rPr>
         <w:drawing>
-          <wp:inline distT="0" distB="0" distL="0" distR="0" wp14:anchorId="7B4BB71C" wp14:editId="3B5D30AD">
+          <wp:inline distT="0" distB="0" distL="0" distR="0" wp14:anchorId="7B4BB71C" wp14:editId="169F8567">
             <wp:extent cx="8851900" cy="5111750"/>
             <wp:effectExtent l="0" t="0" r="6350" b="0"/>
             <wp:docPr id="7" name="Picture 7"/>
@@ -346,7 +373,7 @@
                     </pic:cNvPicPr>
                   </pic:nvPicPr>
                   <pic:blipFill>
-                    <a:blip r:embed="rId7">
+                    <a:blip r:embed="rId8">
                       <a:extLst>
                         <a:ext uri="{28A0092B-C50C-407E-A947-70E740481C1C}">
                           <a14:useLocalDpi xmlns:a14="http://schemas.microsoft.com/office/drawing/2010/main" val="0"/>
@@ -379,22 +406,6 @@
       </w:r>
     </w:p>
     <w:p/>
-    <w:p/>
-    <w:p/>
-    <w:p/>
-    <w:p/>
-    <w:p/>
-    <w:p/>
-    <w:p/>
-    <w:p/>
-    <w:p>
-      <w:pPr>
-        <w:rPr>
-          <w:b/>
-          <w:bCs/>
-        </w:rPr>
-      </w:pPr>
-    </w:p>
     <w:p>
       <w:pPr>
         <w:tabs>
@@ -402,57 +413,12 @@
         </w:tabs>
       </w:pPr>
       <w:r>
-        <w:tab/>
-      </w:r>
-    </w:p>
-    <w:p>
-      <w:pPr>
-        <w:tabs>
-          <w:tab w:val="left" w:pos="1258"/>
-        </w:tabs>
-      </w:pPr>
-    </w:p>
-    <w:p>
-      <w:pPr>
-        <w:tabs>
-          <w:tab w:val="left" w:pos="1258"/>
-        </w:tabs>
-      </w:pPr>
-    </w:p>
-    <w:p>
-      <w:pPr>
-        <w:tabs>
-          <w:tab w:val="left" w:pos="1258"/>
-        </w:tabs>
-      </w:pPr>
-    </w:p>
-    <w:p>
-      <w:pPr>
-        <w:tabs>
-          <w:tab w:val="left" w:pos="1258"/>
-        </w:tabs>
-      </w:pPr>
-    </w:p>
-    <w:p>
-      <w:pPr>
-        <w:tabs>
-          <w:tab w:val="left" w:pos="1258"/>
-        </w:tabs>
-      </w:pPr>
-    </w:p>
-    <w:p>
-      <w:pPr>
-        <w:tabs>
-          <w:tab w:val="left" w:pos="1258"/>
-        </w:tabs>
-      </w:pPr>
-    </w:p>
-    <w:p>
-      <w:pPr>
-        <w:tabs>
-          <w:tab w:val="left" w:pos="1258"/>
-        </w:tabs>
-      </w:pPr>
+        <w:lastRenderedPageBreak/>
+        <w:t xml:space="preserve">Class Diagram – </w:t>
+      </w:r>
+      <w:r>
+        <w:t>feeding package</w:t>
+      </w:r>
     </w:p>
     <w:p>
       <w:pPr>
@@ -461,109 +427,6 @@
           <w:bCs/>
         </w:rPr>
       </w:pPr>
-      <w:r>
-        <w:rPr>
-          <w:b/>
-          <w:bCs/>
-        </w:rPr>
-        <w:t>Cla</w:t>
-      </w:r>
-      <w:r>
-        <w:rPr>
-          <w:b/>
-          <w:bCs/>
-        </w:rPr>
-        <w:t xml:space="preserve">ss Diagram – </w:t>
-      </w:r>
-      <w:proofErr w:type="spellStart"/>
-      <w:r>
-        <w:rPr>
-          <w:b/>
-          <w:bCs/>
-        </w:rPr>
-        <w:t>FeedingAction</w:t>
-      </w:r>
-      <w:proofErr w:type="spellEnd"/>
-      <w:r>
-        <w:rPr>
-          <w:b/>
-          <w:bCs/>
-        </w:rPr>
-        <w:t xml:space="preserve">, </w:t>
-      </w:r>
-      <w:proofErr w:type="spellStart"/>
-      <w:r>
-        <w:rPr>
-          <w:b/>
-          <w:bCs/>
-        </w:rPr>
-        <w:t>FeedingBehaviour</w:t>
-      </w:r>
-      <w:proofErr w:type="spellEnd"/>
-    </w:p>
-    <w:p>
-      <w:pPr>
-        <w:rPr>
-          <w:b/>
-          <w:bCs/>
-        </w:rPr>
-      </w:pPr>
-      <w:r>
-        <w:rPr>
-          <w:b/>
-          <w:bCs/>
-          <w:noProof/>
-        </w:rPr>
-        <w:lastRenderedPageBreak/>
-        <w:drawing>
-          <wp:inline distT="0" distB="0" distL="0" distR="0" wp14:anchorId="2CA4DC33" wp14:editId="180D647A">
-            <wp:extent cx="8858250" cy="4387850"/>
-            <wp:effectExtent l="0" t="0" r="0" b="0"/>
-            <wp:docPr id="5" name="Picture 5"/>
-            <wp:cNvGraphicFramePr>
-              <a:graphicFrameLocks xmlns:a="http://schemas.openxmlformats.org/drawingml/2006/main" noChangeAspect="1"/>
-            </wp:cNvGraphicFramePr>
-            <a:graphic xmlns:a="http://schemas.openxmlformats.org/drawingml/2006/main">
-              <a:graphicData uri="http://schemas.openxmlformats.org/drawingml/2006/picture">
-                <pic:pic xmlns:pic="http://schemas.openxmlformats.org/drawingml/2006/picture">
-                  <pic:nvPicPr>
-                    <pic:cNvPr id="0" name="Picture 1"/>
-                    <pic:cNvPicPr>
-                      <a:picLocks noChangeAspect="1" noChangeArrowheads="1"/>
-                    </pic:cNvPicPr>
-                  </pic:nvPicPr>
-                  <pic:blipFill>
-                    <a:blip r:embed="rId8">
-                      <a:extLst>
-                        <a:ext uri="{28A0092B-C50C-407E-A947-70E740481C1C}">
-                          <a14:useLocalDpi xmlns:a14="http://schemas.microsoft.com/office/drawing/2010/main" val="0"/>
-                        </a:ext>
-                      </a:extLst>
-                    </a:blip>
-                    <a:srcRect/>
-                    <a:stretch>
-                      <a:fillRect/>
-                    </a:stretch>
-                  </pic:blipFill>
-                  <pic:spPr bwMode="auto">
-                    <a:xfrm>
-                      <a:off x="0" y="0"/>
-                      <a:ext cx="8858250" cy="4387850"/>
-                    </a:xfrm>
-                    <a:prstGeom prst="rect">
-                      <a:avLst/>
-                    </a:prstGeom>
-                    <a:noFill/>
-                    <a:ln>
-                      <a:noFill/>
-                    </a:ln>
-                  </pic:spPr>
-                </pic:pic>
-              </a:graphicData>
-            </a:graphic>
-          </wp:inline>
-        </w:drawing>
-      </w:r>
     </w:p>
     <w:p>
       <w:pPr>

</xml_diff>

<commit_message>
fix errors on attack and feeding package
</commit_message>
<xml_diff>
--- a/docs/Class diagram.docx
+++ b/docs/Class diagram.docx
@@ -16,26 +16,26 @@
           <w:noProof/>
         </w:rPr>
         <w:drawing>
-          <wp:anchor distT="0" distB="0" distL="114300" distR="114300" simplePos="0" relativeHeight="251658240" behindDoc="1" locked="0" layoutInCell="1" allowOverlap="1" wp14:anchorId="32712FC3" wp14:editId="2D704AE4">
+          <wp:anchor distT="0" distB="0" distL="114300" distR="114300" simplePos="0" relativeHeight="251661312" behindDoc="1" locked="0" layoutInCell="1" allowOverlap="1" wp14:anchorId="75FA04C7" wp14:editId="7AD3B09C">
             <wp:simplePos x="0" y="0"/>
-            <wp:positionH relativeFrom="column">
-              <wp:posOffset>576470</wp:posOffset>
+            <wp:positionH relativeFrom="margin">
+              <wp:align>center</wp:align>
             </wp:positionH>
             <wp:positionV relativeFrom="paragraph">
-              <wp:posOffset>103245</wp:posOffset>
+              <wp:posOffset>3175</wp:posOffset>
             </wp:positionV>
-            <wp:extent cx="7825215" cy="5338070"/>
-            <wp:effectExtent l="0" t="0" r="4445" b="0"/>
+            <wp:extent cx="7607300" cy="5189855"/>
+            <wp:effectExtent l="0" t="0" r="0" b="0"/>
             <wp:wrapTight wrapText="bothSides">
               <wp:wrapPolygon edited="0">
                 <wp:start x="0" y="0"/>
-                <wp:lineTo x="0" y="21507"/>
-                <wp:lineTo x="21560" y="21507"/>
-                <wp:lineTo x="21560" y="0"/>
+                <wp:lineTo x="0" y="21486"/>
+                <wp:lineTo x="21528" y="21486"/>
+                <wp:lineTo x="21528" y="0"/>
                 <wp:lineTo x="0" y="0"/>
               </wp:wrapPolygon>
             </wp:wrapTight>
-            <wp:docPr id="1" name="Picture 1"/>
+            <wp:docPr id="5" name="Picture 5"/>
             <wp:cNvGraphicFramePr>
               <a:graphicFrameLocks xmlns:a="http://schemas.openxmlformats.org/drawingml/2006/main" noChangeAspect="1"/>
             </wp:cNvGraphicFramePr>
@@ -64,7 +64,7 @@
                   <pic:spPr bwMode="auto">
                     <a:xfrm>
                       <a:off x="0" y="0"/>
-                      <a:ext cx="7826863" cy="5339194"/>
+                      <a:ext cx="7607300" cy="5189855"/>
                     </a:xfrm>
                     <a:prstGeom prst="rect">
                       <a:avLst/>
@@ -117,18 +117,26 @@
           <w:noProof/>
         </w:rPr>
         <w:drawing>
-          <wp:anchor distT="0" distB="0" distL="114300" distR="114300" simplePos="0" relativeHeight="251659264" behindDoc="0" locked="0" layoutInCell="1" allowOverlap="1" wp14:anchorId="01C42CF0" wp14:editId="54E767D7">
+          <wp:anchor distT="0" distB="0" distL="114300" distR="114300" simplePos="0" relativeHeight="251662336" behindDoc="1" locked="0" layoutInCell="1" allowOverlap="1" wp14:anchorId="4009F65F" wp14:editId="41244BA8">
             <wp:simplePos x="0" y="0"/>
             <wp:positionH relativeFrom="column">
-              <wp:posOffset>1130300</wp:posOffset>
+              <wp:posOffset>653143</wp:posOffset>
             </wp:positionH>
             <wp:positionV relativeFrom="paragraph">
-              <wp:posOffset>25400</wp:posOffset>
+              <wp:posOffset>9343</wp:posOffset>
             </wp:positionV>
-            <wp:extent cx="6800850" cy="5412139"/>
+            <wp:extent cx="6829713" cy="5434149"/>
             <wp:effectExtent l="0" t="0" r="0" b="0"/>
-            <wp:wrapSquare wrapText="bothSides"/>
-            <wp:docPr id="2" name="Picture 2"/>
+            <wp:wrapTight wrapText="bothSides">
+              <wp:wrapPolygon edited="0">
+                <wp:start x="0" y="0"/>
+                <wp:lineTo x="0" y="21507"/>
+                <wp:lineTo x="21510" y="21507"/>
+                <wp:lineTo x="21510" y="0"/>
+                <wp:lineTo x="0" y="0"/>
+              </wp:wrapPolygon>
+            </wp:wrapTight>
+            <wp:docPr id="6" name="Picture 6"/>
             <wp:cNvGraphicFramePr>
               <a:graphicFrameLocks xmlns:a="http://schemas.openxmlformats.org/drawingml/2006/main" noChangeAspect="1"/>
             </wp:cNvGraphicFramePr>
@@ -136,7 +144,7 @@
               <a:graphicData uri="http://schemas.openxmlformats.org/drawingml/2006/picture">
                 <pic:pic xmlns:pic="http://schemas.openxmlformats.org/drawingml/2006/picture">
                   <pic:nvPicPr>
-                    <pic:cNvPr id="0" name="Picture 1"/>
+                    <pic:cNvPr id="0" name="Picture 3"/>
                     <pic:cNvPicPr>
                       <a:picLocks noChangeAspect="1" noChangeArrowheads="1"/>
                     </pic:cNvPicPr>
@@ -157,7 +165,7 @@
                   <pic:spPr bwMode="auto">
                     <a:xfrm>
                       <a:off x="0" y="0"/>
-                      <a:ext cx="6800850" cy="5412139"/>
+                      <a:ext cx="6829713" cy="5434149"/>
                     </a:xfrm>
                     <a:prstGeom prst="rect">
                       <a:avLst/>
@@ -170,12 +178,6 @@
                 </pic:pic>
               </a:graphicData>
             </a:graphic>
-            <wp14:sizeRelH relativeFrom="page">
-              <wp14:pctWidth>0</wp14:pctWidth>
-            </wp14:sizeRelH>
-            <wp14:sizeRelV relativeFrom="page">
-              <wp14:pctHeight>0</wp14:pctHeight>
-            </wp14:sizeRelV>
           </wp:anchor>
         </w:drawing>
       </w:r>
@@ -201,31 +203,7 @@
     <w:p>
       <w:r>
         <w:lastRenderedPageBreak/>
-        <w:t xml:space="preserve">Class diagram – Player class, </w:t>
-      </w:r>
-      <w:proofErr w:type="spellStart"/>
-      <w:r>
-        <w:t>EcoPoints</w:t>
-      </w:r>
-      <w:proofErr w:type="spellEnd"/>
-      <w:r>
-        <w:t xml:space="preserve"> Class, </w:t>
-      </w:r>
-      <w:proofErr w:type="spellStart"/>
-      <w:r>
-        <w:t>FoodType</w:t>
-      </w:r>
-      <w:proofErr w:type="spellEnd"/>
-      <w:r>
-        <w:t xml:space="preserve"> class, actions package, environment package, </w:t>
-      </w:r>
-      <w:proofErr w:type="spellStart"/>
-      <w:r>
-        <w:t>vendingmachine</w:t>
-      </w:r>
-      <w:proofErr w:type="spellEnd"/>
-      <w:r>
-        <w:t xml:space="preserve"> package</w:t>
+        <w:t>Class diagram – Player class, EcoPoints Class, FoodType class, actions package, environment package, vendingmachine package</w:t>
       </w:r>
     </w:p>
     <w:p>
@@ -351,15 +329,13 @@
       </w:r>
       <w:r>
         <w:rPr>
-          <w:b/>
-          <w:bCs/>
           <w:noProof/>
         </w:rPr>
         <w:drawing>
-          <wp:inline distT="0" distB="0" distL="0" distR="0" wp14:anchorId="7B4BB71C" wp14:editId="169F8567">
-            <wp:extent cx="8851900" cy="5111750"/>
-            <wp:effectExtent l="0" t="0" r="6350" b="0"/>
-            <wp:docPr id="7" name="Picture 7"/>
+          <wp:inline distT="0" distB="0" distL="0" distR="0" wp14:anchorId="13BA4860" wp14:editId="3DF718D3">
+            <wp:extent cx="8863330" cy="5116830"/>
+            <wp:effectExtent l="0" t="0" r="0" b="7620"/>
+            <wp:docPr id="8" name="Picture 8"/>
             <wp:cNvGraphicFramePr>
               <a:graphicFrameLocks xmlns:a="http://schemas.openxmlformats.org/drawingml/2006/main" noChangeAspect="1"/>
             </wp:cNvGraphicFramePr>
@@ -367,7 +343,7 @@
               <a:graphicData uri="http://schemas.openxmlformats.org/drawingml/2006/picture">
                 <pic:pic xmlns:pic="http://schemas.openxmlformats.org/drawingml/2006/picture">
                   <pic:nvPicPr>
-                    <pic:cNvPr id="0" name="Picture 2"/>
+                    <pic:cNvPr id="0" name="Picture 5"/>
                     <pic:cNvPicPr>
                       <a:picLocks noChangeAspect="1" noChangeArrowheads="1"/>
                     </pic:cNvPicPr>
@@ -388,7 +364,7 @@
                   <pic:spPr bwMode="auto">
                     <a:xfrm>
                       <a:off x="0" y="0"/>
-                      <a:ext cx="8851900" cy="5111750"/>
+                      <a:ext cx="8863330" cy="5116830"/>
                     </a:xfrm>
                     <a:prstGeom prst="rect">
                       <a:avLst/>
@@ -427,6 +403,59 @@
           <w:bCs/>
         </w:rPr>
       </w:pPr>
+      <w:r>
+        <w:rPr>
+          <w:noProof/>
+        </w:rPr>
+        <w:drawing>
+          <wp:inline distT="0" distB="0" distL="0" distR="0" wp14:anchorId="57017F34" wp14:editId="3FDB73BB">
+            <wp:extent cx="8863330" cy="4980305"/>
+            <wp:effectExtent l="0" t="0" r="0" b="0"/>
+            <wp:docPr id="9" name="Picture 9"/>
+            <wp:cNvGraphicFramePr>
+              <a:graphicFrameLocks xmlns:a="http://schemas.openxmlformats.org/drawingml/2006/main" noChangeAspect="1"/>
+            </wp:cNvGraphicFramePr>
+            <a:graphic xmlns:a="http://schemas.openxmlformats.org/drawingml/2006/main">
+              <a:graphicData uri="http://schemas.openxmlformats.org/drawingml/2006/picture">
+                <pic:pic xmlns:pic="http://schemas.openxmlformats.org/drawingml/2006/picture">
+                  <pic:nvPicPr>
+                    <pic:cNvPr id="0" name="Picture 7"/>
+                    <pic:cNvPicPr>
+                      <a:picLocks noChangeAspect="1" noChangeArrowheads="1"/>
+                    </pic:cNvPicPr>
+                  </pic:nvPicPr>
+                  <pic:blipFill>
+                    <a:blip r:embed="rId9">
+                      <a:extLst>
+                        <a:ext uri="{28A0092B-C50C-407E-A947-70E740481C1C}">
+                          <a14:useLocalDpi xmlns:a14="http://schemas.microsoft.com/office/drawing/2010/main" val="0"/>
+                        </a:ext>
+                      </a:extLst>
+                    </a:blip>
+                    <a:srcRect/>
+                    <a:stretch>
+                      <a:fillRect/>
+                    </a:stretch>
+                  </pic:blipFill>
+                  <pic:spPr bwMode="auto">
+                    <a:xfrm>
+                      <a:off x="0" y="0"/>
+                      <a:ext cx="8863330" cy="4980305"/>
+                    </a:xfrm>
+                    <a:prstGeom prst="rect">
+                      <a:avLst/>
+                    </a:prstGeom>
+                    <a:noFill/>
+                    <a:ln>
+                      <a:noFill/>
+                    </a:ln>
+                  </pic:spPr>
+                </pic:pic>
+              </a:graphicData>
+            </a:graphic>
+          </wp:inline>
+        </w:drawing>
+      </w:r>
     </w:p>
     <w:p>
       <w:pPr>

</xml_diff>

<commit_message>
fix error on class diagram
</commit_message>
<xml_diff>
--- a/docs/Class diagram.docx
+++ b/docs/Class diagram.docx
@@ -6,8 +6,13 @@
       <w:r>
         <w:t xml:space="preserve">Class diagram – </w:t>
       </w:r>
-      <w:r>
-        <w:t>dinosaurs package</w:t>
+      <w:proofErr w:type="gramStart"/>
+      <w:r>
+        <w:t>dinosaurs</w:t>
+      </w:r>
+      <w:proofErr w:type="gramEnd"/>
+      <w:r>
+        <w:t xml:space="preserve"> package</w:t>
       </w:r>
     </w:p>
     <w:p>
@@ -16,26 +21,26 @@
           <w:noProof/>
         </w:rPr>
         <w:drawing>
-          <wp:anchor distT="0" distB="0" distL="114300" distR="114300" simplePos="0" relativeHeight="251661312" behindDoc="1" locked="0" layoutInCell="1" allowOverlap="1" wp14:anchorId="75FA04C7" wp14:editId="7AD3B09C">
+          <wp:anchor distT="0" distB="0" distL="114300" distR="114300" simplePos="0" relativeHeight="251663360" behindDoc="1" locked="0" layoutInCell="1" allowOverlap="1" wp14:anchorId="2811DA7B" wp14:editId="2606F421">
             <wp:simplePos x="0" y="0"/>
             <wp:positionH relativeFrom="margin">
               <wp:align>center</wp:align>
             </wp:positionH>
             <wp:positionV relativeFrom="paragraph">
-              <wp:posOffset>3175</wp:posOffset>
+              <wp:posOffset>2540</wp:posOffset>
             </wp:positionV>
-            <wp:extent cx="7607300" cy="5189855"/>
-            <wp:effectExtent l="0" t="0" r="0" b="0"/>
+            <wp:extent cx="7804150" cy="5322570"/>
+            <wp:effectExtent l="0" t="0" r="6350" b="0"/>
             <wp:wrapTight wrapText="bothSides">
               <wp:wrapPolygon edited="0">
                 <wp:start x="0" y="0"/>
-                <wp:lineTo x="0" y="21486"/>
-                <wp:lineTo x="21528" y="21486"/>
-                <wp:lineTo x="21528" y="0"/>
+                <wp:lineTo x="0" y="21492"/>
+                <wp:lineTo x="21565" y="21492"/>
+                <wp:lineTo x="21565" y="0"/>
                 <wp:lineTo x="0" y="0"/>
               </wp:wrapPolygon>
             </wp:wrapTight>
-            <wp:docPr id="5" name="Picture 5"/>
+            <wp:docPr id="1" name="Picture 1"/>
             <wp:cNvGraphicFramePr>
               <a:graphicFrameLocks xmlns:a="http://schemas.openxmlformats.org/drawingml/2006/main" noChangeAspect="1"/>
             </wp:cNvGraphicFramePr>
@@ -64,7 +69,7 @@
                   <pic:spPr bwMode="auto">
                     <a:xfrm>
                       <a:off x="0" y="0"/>
-                      <a:ext cx="7607300" cy="5189855"/>
+                      <a:ext cx="7804150" cy="5322570"/>
                     </a:xfrm>
                     <a:prstGeom prst="rect">
                       <a:avLst/>
@@ -77,12 +82,6 @@
                 </pic:pic>
               </a:graphicData>
             </a:graphic>
-            <wp14:sizeRelH relativeFrom="margin">
-              <wp14:pctWidth>0</wp14:pctWidth>
-            </wp14:sizeRelH>
-            <wp14:sizeRelV relativeFrom="margin">
-              <wp14:pctHeight>0</wp14:pctHeight>
-            </wp14:sizeRelV>
           </wp:anchor>
         </w:drawing>
       </w:r>
@@ -203,7 +202,31 @@
     <w:p>
       <w:r>
         <w:lastRenderedPageBreak/>
-        <w:t>Class diagram – Player class, EcoPoints Class, FoodType class, actions package, environment package, vendingmachine package</w:t>
+        <w:t xml:space="preserve">Class diagram – Player class, </w:t>
+      </w:r>
+      <w:proofErr w:type="spellStart"/>
+      <w:r>
+        <w:t>EcoPoints</w:t>
+      </w:r>
+      <w:proofErr w:type="spellEnd"/>
+      <w:r>
+        <w:t xml:space="preserve"> Class, </w:t>
+      </w:r>
+      <w:proofErr w:type="spellStart"/>
+      <w:r>
+        <w:t>FoodType</w:t>
+      </w:r>
+      <w:proofErr w:type="spellEnd"/>
+      <w:r>
+        <w:t xml:space="preserve"> class, actions package, environment package, </w:t>
+      </w:r>
+      <w:proofErr w:type="spellStart"/>
+      <w:r>
+        <w:t>vendingmachine</w:t>
+      </w:r>
+      <w:proofErr w:type="spellEnd"/>
+      <w:r>
+        <w:t xml:space="preserve"> package</w:t>
       </w:r>
     </w:p>
     <w:p>

</xml_diff>

<commit_message>
updated the player class and environment package related class diagram
</commit_message>
<xml_diff>
--- a/docs/Class diagram.docx
+++ b/docs/Class diagram.docx
@@ -238,10 +238,10 @@
           <w:noProof/>
         </w:rPr>
         <w:drawing>
-          <wp:inline distT="0" distB="0" distL="0" distR="0" wp14:anchorId="54C8EFBA" wp14:editId="1DC11B8A">
-            <wp:extent cx="7213538" cy="5359400"/>
-            <wp:effectExtent l="0" t="0" r="6985" b="0"/>
-            <wp:docPr id="3" name="Picture 3"/>
+          <wp:inline distT="0" distB="0" distL="0" distR="0" wp14:anchorId="6E9C1CB5" wp14:editId="172C7D78">
+            <wp:extent cx="7256145" cy="5372100"/>
+            <wp:effectExtent l="0" t="0" r="1905" b="0"/>
+            <wp:docPr id="2" name="Picture 2"/>
             <wp:cNvGraphicFramePr>
               <a:graphicFrameLocks xmlns:a="http://schemas.openxmlformats.org/drawingml/2006/main" noChangeAspect="1"/>
             </wp:cNvGraphicFramePr>
@@ -249,7 +249,7 @@
               <a:graphicData uri="http://schemas.openxmlformats.org/drawingml/2006/picture">
                 <pic:pic xmlns:pic="http://schemas.openxmlformats.org/drawingml/2006/picture">
                   <pic:nvPicPr>
-                    <pic:cNvPr id="3" name="Picture 3"/>
+                    <pic:cNvPr id="2" name="Picture 2"/>
                     <pic:cNvPicPr/>
                   </pic:nvPicPr>
                   <pic:blipFill>
@@ -267,7 +267,7 @@
                   <pic:spPr>
                     <a:xfrm>
                       <a:off x="0" y="0"/>
-                      <a:ext cx="7222741" cy="5366237"/>
+                      <a:ext cx="7256145" cy="5372100"/>
                     </a:xfrm>
                     <a:prstGeom prst="rect">
                       <a:avLst/>

</xml_diff>

<commit_message>
tiny amendment on class diagram
</commit_message>
<xml_diff>
--- a/docs/Class diagram.docx
+++ b/docs/Class diagram.docx
@@ -21,7 +21,7 @@
           <w:noProof/>
         </w:rPr>
         <w:drawing>
-          <wp:anchor distT="0" distB="0" distL="114300" distR="114300" simplePos="0" relativeHeight="251663360" behindDoc="1" locked="0" layoutInCell="1" allowOverlap="1" wp14:anchorId="2811DA7B" wp14:editId="2606F421">
+          <wp:anchor distT="0" distB="0" distL="114300" distR="114300" simplePos="0" relativeHeight="251663360" behindDoc="1" locked="0" layoutInCell="1" allowOverlap="1" wp14:anchorId="2811DA7B" wp14:editId="577690D7">
             <wp:simplePos x="0" y="0"/>
             <wp:positionH relativeFrom="margin">
               <wp:align>center</wp:align>
@@ -100,7 +100,68 @@
     <w:p/>
     <w:p/>
     <w:p/>
-    <w:p/>
+    <w:p>
+      <w:r>
+        <w:rPr>
+          <w:noProof/>
+        </w:rPr>
+        <w:drawing>
+          <wp:anchor distT="0" distB="0" distL="114300" distR="114300" simplePos="0" relativeHeight="251664384" behindDoc="0" locked="0" layoutInCell="1" allowOverlap="1" wp14:anchorId="16ABA8A7" wp14:editId="5C6089F6">
+            <wp:simplePos x="0" y="0"/>
+            <wp:positionH relativeFrom="column">
+              <wp:posOffset>3456561</wp:posOffset>
+            </wp:positionH>
+            <wp:positionV relativeFrom="paragraph">
+              <wp:posOffset>158684</wp:posOffset>
+            </wp:positionV>
+            <wp:extent cx="93579" cy="111125"/>
+            <wp:effectExtent l="0" t="0" r="1905" b="3175"/>
+            <wp:wrapNone/>
+            <wp:docPr id="3" name="Picture 3"/>
+            <wp:cNvGraphicFramePr>
+              <a:graphicFrameLocks xmlns:a="http://schemas.openxmlformats.org/drawingml/2006/main" noChangeAspect="1"/>
+            </wp:cNvGraphicFramePr>
+            <a:graphic xmlns:a="http://schemas.openxmlformats.org/drawingml/2006/main">
+              <a:graphicData uri="http://schemas.openxmlformats.org/drawingml/2006/picture">
+                <pic:pic xmlns:pic="http://schemas.openxmlformats.org/drawingml/2006/picture">
+                  <pic:nvPicPr>
+                    <pic:cNvPr id="1" name=""/>
+                    <pic:cNvPicPr/>
+                  </pic:nvPicPr>
+                  <pic:blipFill>
+                    <a:blip r:embed="rId5" cstate="print">
+                      <a:extLst>
+                        <a:ext uri="{28A0092B-C50C-407E-A947-70E740481C1C}">
+                          <a14:useLocalDpi xmlns:a14="http://schemas.microsoft.com/office/drawing/2010/main" val="0"/>
+                        </a:ext>
+                      </a:extLst>
+                    </a:blip>
+                    <a:stretch>
+                      <a:fillRect/>
+                    </a:stretch>
+                  </pic:blipFill>
+                  <pic:spPr>
+                    <a:xfrm>
+                      <a:off x="0" y="0"/>
+                      <a:ext cx="93579" cy="111125"/>
+                    </a:xfrm>
+                    <a:prstGeom prst="rect">
+                      <a:avLst/>
+                    </a:prstGeom>
+                  </pic:spPr>
+                </pic:pic>
+              </a:graphicData>
+            </a:graphic>
+            <wp14:sizeRelH relativeFrom="page">
+              <wp14:pctWidth>0</wp14:pctWidth>
+            </wp14:sizeRelH>
+            <wp14:sizeRelV relativeFrom="page">
+              <wp14:pctHeight>0</wp14:pctHeight>
+            </wp14:sizeRelV>
+          </wp:anchor>
+        </w:drawing>
+      </w:r>
+    </w:p>
     <w:p/>
     <w:p/>
     <w:p/>
@@ -149,7 +210,7 @@
                     </pic:cNvPicPr>
                   </pic:nvPicPr>
                   <pic:blipFill>
-                    <a:blip r:embed="rId5">
+                    <a:blip r:embed="rId6">
                       <a:extLst>
                         <a:ext uri="{28A0092B-C50C-407E-A947-70E740481C1C}">
                           <a14:useLocalDpi xmlns:a14="http://schemas.microsoft.com/office/drawing/2010/main" val="0"/>
@@ -253,7 +314,7 @@
                     <pic:cNvPicPr/>
                   </pic:nvPicPr>
                   <pic:blipFill>
-                    <a:blip r:embed="rId6">
+                    <a:blip r:embed="rId7">
                       <a:extLst>
                         <a:ext uri="{28A0092B-C50C-407E-A947-70E740481C1C}">
                           <a14:useLocalDpi xmlns:a14="http://schemas.microsoft.com/office/drawing/2010/main" val="0"/>
@@ -318,7 +379,7 @@
                     <pic:cNvPicPr/>
                   </pic:nvPicPr>
                   <pic:blipFill>
-                    <a:blip r:embed="rId7">
+                    <a:blip r:embed="rId8">
                       <a:extLst>
                         <a:ext uri="{28A0092B-C50C-407E-A947-70E740481C1C}">
                           <a14:useLocalDpi xmlns:a14="http://schemas.microsoft.com/office/drawing/2010/main" val="0"/>
@@ -372,7 +433,7 @@
                     </pic:cNvPicPr>
                   </pic:nvPicPr>
                   <pic:blipFill>
-                    <a:blip r:embed="rId8">
+                    <a:blip r:embed="rId9">
                       <a:extLst>
                         <a:ext uri="{28A0092B-C50C-407E-A947-70E740481C1C}">
                           <a14:useLocalDpi xmlns:a14="http://schemas.microsoft.com/office/drawing/2010/main" val="0"/>
@@ -448,7 +509,7 @@
                     </pic:cNvPicPr>
                   </pic:nvPicPr>
                   <pic:blipFill>
-                    <a:blip r:embed="rId9">
+                    <a:blip r:embed="rId10">
                       <a:extLst>
                         <a:ext uri="{28A0092B-C50C-407E-A947-70E740481C1C}">
                           <a14:useLocalDpi xmlns:a14="http://schemas.microsoft.com/office/drawing/2010/main" val="0"/>

</xml_diff>

<commit_message>
corrected a class name (Map -> GameMap) in the third class diagram
</commit_message>
<xml_diff>
--- a/docs/Class diagram.docx
+++ b/docs/Class diagram.docx
@@ -299,10 +299,10 @@
           <w:noProof/>
         </w:rPr>
         <w:drawing>
-          <wp:inline distT="0" distB="0" distL="0" distR="0" wp14:anchorId="6E9C1CB5" wp14:editId="172C7D78">
-            <wp:extent cx="7256145" cy="5372100"/>
-            <wp:effectExtent l="0" t="0" r="1905" b="0"/>
-            <wp:docPr id="2" name="Picture 2"/>
+          <wp:inline distT="0" distB="0" distL="0" distR="0" wp14:anchorId="62D8FD7A" wp14:editId="01E98839">
+            <wp:extent cx="7109460" cy="5379720"/>
+            <wp:effectExtent l="0" t="0" r="0" b="0"/>
+            <wp:docPr id="5" name="Picture 5"/>
             <wp:cNvGraphicFramePr>
               <a:graphicFrameLocks xmlns:a="http://schemas.openxmlformats.org/drawingml/2006/main" noChangeAspect="1"/>
             </wp:cNvGraphicFramePr>
@@ -310,7 +310,7 @@
               <a:graphicData uri="http://schemas.openxmlformats.org/drawingml/2006/picture">
                 <pic:pic xmlns:pic="http://schemas.openxmlformats.org/drawingml/2006/picture">
                   <pic:nvPicPr>
-                    <pic:cNvPr id="2" name="Picture 2"/>
+                    <pic:cNvPr id="5" name="Picture 5"/>
                     <pic:cNvPicPr/>
                   </pic:nvPicPr>
                   <pic:blipFill>
@@ -328,7 +328,7 @@
                   <pic:spPr>
                     <a:xfrm>
                       <a:off x="0" y="0"/>
-                      <a:ext cx="7256145" cy="5372100"/>
+                      <a:ext cx="7109460" cy="5379720"/>
                     </a:xfrm>
                     <a:prstGeom prst="rect">
                       <a:avLst/>

</xml_diff>

<commit_message>
Updated class diagrams for Feeding and Action packages
</commit_message>
<xml_diff>
--- a/docs/Class diagram.docx
+++ b/docs/Class diagram.docx
@@ -350,24 +350,17 @@
         <w:t>– attack package</w:t>
       </w:r>
     </w:p>
+    <w:p/>
     <w:p>
       <w:r>
         <w:rPr>
           <w:noProof/>
         </w:rPr>
         <w:drawing>
-          <wp:anchor distT="0" distB="0" distL="114300" distR="114300" simplePos="0" relativeHeight="251660288" behindDoc="0" locked="0" layoutInCell="1" allowOverlap="1" wp14:anchorId="10E410FB" wp14:editId="7B45D3EE">
-            <wp:simplePos x="0" y="0"/>
-            <wp:positionH relativeFrom="margin">
-              <wp:posOffset>3759200</wp:posOffset>
-            </wp:positionH>
-            <wp:positionV relativeFrom="paragraph">
-              <wp:posOffset>4591050</wp:posOffset>
-            </wp:positionV>
-            <wp:extent cx="908756" cy="304800"/>
-            <wp:effectExtent l="0" t="0" r="5715" b="0"/>
-            <wp:wrapNone/>
-            <wp:docPr id="4" name="Picture 4"/>
+          <wp:inline distT="0" distB="0" distL="0" distR="0" wp14:anchorId="6B848E9F" wp14:editId="41963F95">
+            <wp:extent cx="8855710" cy="4874260"/>
+            <wp:effectExtent l="0" t="0" r="2540" b="2540"/>
+            <wp:docPr id="10" name="Picture 10"/>
             <wp:cNvGraphicFramePr>
               <a:graphicFrameLocks xmlns:a="http://schemas.openxmlformats.org/drawingml/2006/main" noChangeAspect="1"/>
             </wp:cNvGraphicFramePr>
@@ -375,8 +368,10 @@
               <a:graphicData uri="http://schemas.openxmlformats.org/drawingml/2006/picture">
                 <pic:pic xmlns:pic="http://schemas.openxmlformats.org/drawingml/2006/picture">
                   <pic:nvPicPr>
-                    <pic:cNvPr id="1" name=""/>
-                    <pic:cNvPicPr/>
+                    <pic:cNvPr id="0" name="Picture 3"/>
+                    <pic:cNvPicPr>
+                      <a:picLocks noChangeAspect="1" noChangeArrowheads="1"/>
+                    </pic:cNvPicPr>
                   </pic:nvPicPr>
                   <pic:blipFill>
                     <a:blip r:embed="rId8">
@@ -386,40 +381,66 @@
                         </a:ext>
                       </a:extLst>
                     </a:blip>
+                    <a:srcRect/>
                     <a:stretch>
                       <a:fillRect/>
                     </a:stretch>
                   </pic:blipFill>
-                  <pic:spPr>
+                  <pic:spPr bwMode="auto">
                     <a:xfrm>
                       <a:off x="0" y="0"/>
-                      <a:ext cx="908756" cy="304800"/>
+                      <a:ext cx="8855710" cy="4874260"/>
                     </a:xfrm>
                     <a:prstGeom prst="rect">
                       <a:avLst/>
                     </a:prstGeom>
+                    <a:noFill/>
+                    <a:ln>
+                      <a:noFill/>
+                    </a:ln>
                   </pic:spPr>
                 </pic:pic>
               </a:graphicData>
             </a:graphic>
-            <wp14:sizeRelH relativeFrom="margin">
-              <wp14:pctWidth>0</wp14:pctWidth>
-            </wp14:sizeRelH>
-            <wp14:sizeRelV relativeFrom="margin">
-              <wp14:pctHeight>0</wp14:pctHeight>
-            </wp14:sizeRelV>
-          </wp:anchor>
+          </wp:inline>
         </w:drawing>
       </w:r>
+    </w:p>
+    <w:p>
+      <w:pPr>
+        <w:tabs>
+          <w:tab w:val="left" w:pos="1258"/>
+        </w:tabs>
+      </w:pPr>
+      <w:r>
+        <w:lastRenderedPageBreak/>
+        <w:t xml:space="preserve">Class Diagram – </w:t>
+      </w:r>
+      <w:r>
+        <w:t xml:space="preserve">feeding </w:t>
+      </w:r>
+      <w:proofErr w:type="gramStart"/>
+      <w:r>
+        <w:t>package</w:t>
+      </w:r>
+      <w:proofErr w:type="gramEnd"/>
+    </w:p>
+    <w:p>
+      <w:pPr>
+        <w:rPr>
+          <w:b/>
+          <w:bCs/>
+        </w:rPr>
+      </w:pPr>
       <w:r>
         <w:rPr>
           <w:noProof/>
         </w:rPr>
         <w:drawing>
-          <wp:inline distT="0" distB="0" distL="0" distR="0" wp14:anchorId="13BA4860" wp14:editId="3DF718D3">
-            <wp:extent cx="8863330" cy="5116830"/>
-            <wp:effectExtent l="0" t="0" r="0" b="7620"/>
-            <wp:docPr id="8" name="Picture 8"/>
+          <wp:inline distT="0" distB="0" distL="0" distR="0" wp14:anchorId="5CF38EE1" wp14:editId="6FC334DE">
+            <wp:extent cx="9145525" cy="4670474"/>
+            <wp:effectExtent l="0" t="0" r="0" b="0"/>
+            <wp:docPr id="7" name="Picture 7"/>
             <wp:cNvGraphicFramePr>
               <a:graphicFrameLocks xmlns:a="http://schemas.openxmlformats.org/drawingml/2006/main" noChangeAspect="1"/>
             </wp:cNvGraphicFramePr>
@@ -427,7 +448,7 @@
               <a:graphicData uri="http://schemas.openxmlformats.org/drawingml/2006/picture">
                 <pic:pic xmlns:pic="http://schemas.openxmlformats.org/drawingml/2006/picture">
                   <pic:nvPicPr>
-                    <pic:cNvPr id="0" name="Picture 5"/>
+                    <pic:cNvPr id="0" name="Picture 1"/>
                     <pic:cNvPicPr>
                       <a:picLocks noChangeAspect="1" noChangeArrowheads="1"/>
                     </pic:cNvPicPr>
@@ -448,83 +469,7 @@
                   <pic:spPr bwMode="auto">
                     <a:xfrm>
                       <a:off x="0" y="0"/>
-                      <a:ext cx="8863330" cy="5116830"/>
-                    </a:xfrm>
-                    <a:prstGeom prst="rect">
-                      <a:avLst/>
-                    </a:prstGeom>
-                    <a:noFill/>
-                    <a:ln>
-                      <a:noFill/>
-                    </a:ln>
-                  </pic:spPr>
-                </pic:pic>
-              </a:graphicData>
-            </a:graphic>
-          </wp:inline>
-        </w:drawing>
-      </w:r>
-    </w:p>
-    <w:p/>
-    <w:p>
-      <w:pPr>
-        <w:tabs>
-          <w:tab w:val="left" w:pos="1258"/>
-        </w:tabs>
-      </w:pPr>
-      <w:r>
-        <w:lastRenderedPageBreak/>
-        <w:t xml:space="preserve">Class Diagram – </w:t>
-      </w:r>
-      <w:r>
-        <w:t>feeding package</w:t>
-      </w:r>
-    </w:p>
-    <w:p>
-      <w:pPr>
-        <w:rPr>
-          <w:b/>
-          <w:bCs/>
-        </w:rPr>
-      </w:pPr>
-      <w:r>
-        <w:rPr>
-          <w:noProof/>
-        </w:rPr>
-        <w:drawing>
-          <wp:inline distT="0" distB="0" distL="0" distR="0" wp14:anchorId="57017F34" wp14:editId="3FDB73BB">
-            <wp:extent cx="8863330" cy="4980305"/>
-            <wp:effectExtent l="0" t="0" r="0" b="0"/>
-            <wp:docPr id="9" name="Picture 9"/>
-            <wp:cNvGraphicFramePr>
-              <a:graphicFrameLocks xmlns:a="http://schemas.openxmlformats.org/drawingml/2006/main" noChangeAspect="1"/>
-            </wp:cNvGraphicFramePr>
-            <a:graphic xmlns:a="http://schemas.openxmlformats.org/drawingml/2006/main">
-              <a:graphicData uri="http://schemas.openxmlformats.org/drawingml/2006/picture">
-                <pic:pic xmlns:pic="http://schemas.openxmlformats.org/drawingml/2006/picture">
-                  <pic:nvPicPr>
-                    <pic:cNvPr id="0" name="Picture 7"/>
-                    <pic:cNvPicPr>
-                      <a:picLocks noChangeAspect="1" noChangeArrowheads="1"/>
-                    </pic:cNvPicPr>
-                  </pic:nvPicPr>
-                  <pic:blipFill>
-                    <a:blip r:embed="rId10">
-                      <a:extLst>
-                        <a:ext uri="{28A0092B-C50C-407E-A947-70E740481C1C}">
-                          <a14:useLocalDpi xmlns:a14="http://schemas.microsoft.com/office/drawing/2010/main" val="0"/>
-                        </a:ext>
-                      </a:extLst>
-                    </a:blip>
-                    <a:srcRect/>
-                    <a:stretch>
-                      <a:fillRect/>
-                    </a:stretch>
-                  </pic:blipFill>
-                  <pic:spPr bwMode="auto">
-                    <a:xfrm>
-                      <a:off x="0" y="0"/>
-                      <a:ext cx="8863330" cy="4980305"/>
+                      <a:ext cx="9158614" cy="4677159"/>
                     </a:xfrm>
                     <a:prstGeom prst="rect">
                       <a:avLst/>

</xml_diff>

<commit_message>
updated class diagram for player package and environment package
</commit_message>
<xml_diff>
--- a/docs/Class diagram.docx
+++ b/docs/Class diagram.docx
@@ -6,8 +6,13 @@
       <w:r>
         <w:t xml:space="preserve">Class diagram – </w:t>
       </w:r>
-      <w:r>
-        <w:t>dinosaurs package</w:t>
+      <w:proofErr w:type="gramStart"/>
+      <w:r>
+        <w:t>dinosaurs</w:t>
+      </w:r>
+      <w:proofErr w:type="gramEnd"/>
+      <w:r>
+        <w:t xml:space="preserve"> package</w:t>
       </w:r>
     </w:p>
     <w:p>
@@ -147,58 +152,6 @@
     <w:p>
       <w:r>
         <w:lastRenderedPageBreak/>
-        <w:t>Class diagram – Player class, EcoPoints Class, FoodType class, actions package, environment package, vendingmachine package</w:t>
-      </w:r>
-      <w:r>
-        <w:rPr>
-          <w:noProof/>
-        </w:rPr>
-        <w:drawing>
-          <wp:inline distT="0" distB="0" distL="0" distR="0" wp14:anchorId="62D8FD7A" wp14:editId="01E98839">
-            <wp:extent cx="7109460" cy="5379720"/>
-            <wp:effectExtent l="0" t="0" r="0" b="0"/>
-            <wp:docPr id="5" name="Picture 5"/>
-            <wp:cNvGraphicFramePr>
-              <a:graphicFrameLocks xmlns:a="http://schemas.openxmlformats.org/drawingml/2006/main" noChangeAspect="1"/>
-            </wp:cNvGraphicFramePr>
-            <a:graphic xmlns:a="http://schemas.openxmlformats.org/drawingml/2006/main">
-              <a:graphicData uri="http://schemas.openxmlformats.org/drawingml/2006/picture">
-                <pic:pic xmlns:pic="http://schemas.openxmlformats.org/drawingml/2006/picture">
-                  <pic:nvPicPr>
-                    <pic:cNvPr id="5" name="Picture 5"/>
-                    <pic:cNvPicPr/>
-                  </pic:nvPicPr>
-                  <pic:blipFill>
-                    <a:blip r:embed="rId6">
-                      <a:extLst>
-                        <a:ext uri="{28A0092B-C50C-407E-A947-70E740481C1C}">
-                          <a14:useLocalDpi xmlns:a14="http://schemas.microsoft.com/office/drawing/2010/main" val="0"/>
-                        </a:ext>
-                      </a:extLst>
-                    </a:blip>
-                    <a:stretch>
-                      <a:fillRect/>
-                    </a:stretch>
-                  </pic:blipFill>
-                  <pic:spPr>
-                    <a:xfrm>
-                      <a:off x="0" y="0"/>
-                      <a:ext cx="7109460" cy="5379720"/>
-                    </a:xfrm>
-                    <a:prstGeom prst="rect">
-                      <a:avLst/>
-                    </a:prstGeom>
-                  </pic:spPr>
-                </pic:pic>
-              </a:graphicData>
-            </a:graphic>
-          </wp:inline>
-        </w:drawing>
-      </w:r>
-    </w:p>
-    <w:p>
-      <w:r>
-        <w:lastRenderedPageBreak/>
         <w:t xml:space="preserve">Class Diagram </w:t>
       </w:r>
       <w:r>
@@ -229,7 +182,7 @@
                     </pic:cNvPicPr>
                   </pic:nvPicPr>
                   <pic:blipFill>
-                    <a:blip r:embed="rId7">
+                    <a:blip r:embed="rId6">
                       <a:extLst>
                         <a:ext uri="{28A0092B-C50C-407E-A947-70E740481C1C}">
                           <a14:useLocalDpi xmlns:a14="http://schemas.microsoft.com/office/drawing/2010/main" val="0"/>
@@ -304,7 +257,7 @@
                     </pic:cNvPicPr>
                   </pic:nvPicPr>
                   <pic:blipFill>
-                    <a:blip r:embed="rId8">
+                    <a:blip r:embed="rId7">
                       <a:extLst>
                         <a:ext uri="{28A0092B-C50C-407E-A947-70E740481C1C}">
                           <a14:useLocalDpi xmlns:a14="http://schemas.microsoft.com/office/drawing/2010/main" val="0"/>
@@ -342,6 +295,143 @@
           <w:tab w:val="left" w:pos="1258"/>
         </w:tabs>
       </w:pPr>
+    </w:p>
+    <w:p>
+      <w:pPr>
+        <w:tabs>
+          <w:tab w:val="left" w:pos="1258"/>
+        </w:tabs>
+      </w:pPr>
+    </w:p>
+    <w:p>
+      <w:pPr>
+        <w:tabs>
+          <w:tab w:val="left" w:pos="1258"/>
+        </w:tabs>
+      </w:pPr>
+      <w:r>
+        <w:lastRenderedPageBreak/>
+        <w:t>Class Diagram – environment package</w:t>
+      </w:r>
+    </w:p>
+    <w:p>
+      <w:pPr>
+        <w:tabs>
+          <w:tab w:val="left" w:pos="1258"/>
+        </w:tabs>
+        <w:jc w:val="center"/>
+      </w:pPr>
+      <w:r>
+        <w:rPr>
+          <w:noProof/>
+        </w:rPr>
+        <w:drawing>
+          <wp:inline distT="0" distB="0" distL="0" distR="0" wp14:anchorId="27D73A0E" wp14:editId="29A6BF84">
+            <wp:extent cx="5707380" cy="5372735"/>
+            <wp:effectExtent l="0" t="0" r="7620" b="0"/>
+            <wp:docPr id="3" name="Picture 3"/>
+            <wp:cNvGraphicFramePr>
+              <a:graphicFrameLocks xmlns:a="http://schemas.openxmlformats.org/drawingml/2006/main" noChangeAspect="1"/>
+            </wp:cNvGraphicFramePr>
+            <a:graphic xmlns:a="http://schemas.openxmlformats.org/drawingml/2006/main">
+              <a:graphicData uri="http://schemas.openxmlformats.org/drawingml/2006/picture">
+                <pic:pic xmlns:pic="http://schemas.openxmlformats.org/drawingml/2006/picture">
+                  <pic:nvPicPr>
+                    <pic:cNvPr id="3" name="Picture 3"/>
+                    <pic:cNvPicPr/>
+                  </pic:nvPicPr>
+                  <pic:blipFill>
+                    <a:blip r:embed="rId8">
+                      <a:extLst>
+                        <a:ext uri="{28A0092B-C50C-407E-A947-70E740481C1C}">
+                          <a14:useLocalDpi xmlns:a14="http://schemas.microsoft.com/office/drawing/2010/main" val="0"/>
+                        </a:ext>
+                      </a:extLst>
+                    </a:blip>
+                    <a:stretch>
+                      <a:fillRect/>
+                    </a:stretch>
+                  </pic:blipFill>
+                  <pic:spPr>
+                    <a:xfrm>
+                      <a:off x="0" y="0"/>
+                      <a:ext cx="5713616" cy="5378605"/>
+                    </a:xfrm>
+                    <a:prstGeom prst="rect">
+                      <a:avLst/>
+                    </a:prstGeom>
+                  </pic:spPr>
+                </pic:pic>
+              </a:graphicData>
+            </a:graphic>
+          </wp:inline>
+        </w:drawing>
+      </w:r>
+    </w:p>
+    <w:p>
+      <w:pPr>
+        <w:tabs>
+          <w:tab w:val="left" w:pos="1258"/>
+        </w:tabs>
+      </w:pPr>
+      <w:r>
+        <w:lastRenderedPageBreak/>
+        <w:t>Class Diagram – player package</w:t>
+      </w:r>
+    </w:p>
+    <w:p>
+      <w:pPr>
+        <w:tabs>
+          <w:tab w:val="left" w:pos="1258"/>
+        </w:tabs>
+        <w:jc w:val="center"/>
+      </w:pPr>
+      <w:r>
+        <w:rPr>
+          <w:noProof/>
+        </w:rPr>
+        <w:drawing>
+          <wp:inline distT="0" distB="0" distL="0" distR="0" wp14:anchorId="3666AA85" wp14:editId="66E6A1DF">
+            <wp:extent cx="7299960" cy="5348821"/>
+            <wp:effectExtent l="0" t="0" r="0" b="4445"/>
+            <wp:docPr id="6" name="Picture 6"/>
+            <wp:cNvGraphicFramePr>
+              <a:graphicFrameLocks xmlns:a="http://schemas.openxmlformats.org/drawingml/2006/main" noChangeAspect="1"/>
+            </wp:cNvGraphicFramePr>
+            <a:graphic xmlns:a="http://schemas.openxmlformats.org/drawingml/2006/main">
+              <a:graphicData uri="http://schemas.openxmlformats.org/drawingml/2006/picture">
+                <pic:pic xmlns:pic="http://schemas.openxmlformats.org/drawingml/2006/picture">
+                  <pic:nvPicPr>
+                    <pic:cNvPr id="6" name="Picture 6"/>
+                    <pic:cNvPicPr/>
+                  </pic:nvPicPr>
+                  <pic:blipFill>
+                    <a:blip r:embed="rId9">
+                      <a:extLst>
+                        <a:ext uri="{28A0092B-C50C-407E-A947-70E740481C1C}">
+                          <a14:useLocalDpi xmlns:a14="http://schemas.microsoft.com/office/drawing/2010/main" val="0"/>
+                        </a:ext>
+                      </a:extLst>
+                    </a:blip>
+                    <a:stretch>
+                      <a:fillRect/>
+                    </a:stretch>
+                  </pic:blipFill>
+                  <pic:spPr>
+                    <a:xfrm>
+                      <a:off x="0" y="0"/>
+                      <a:ext cx="7309955" cy="5356144"/>
+                    </a:xfrm>
+                    <a:prstGeom prst="rect">
+                      <a:avLst/>
+                    </a:prstGeom>
+                  </pic:spPr>
+                </pic:pic>
+              </a:graphicData>
+            </a:graphic>
+          </wp:inline>
+        </w:drawing>
+      </w:r>
     </w:p>
     <w:sectPr>
       <w:pgSz w:w="16838" w:h="11906" w:orient="landscape"/>

</xml_diff>